<commit_message>
Fixes for home visit
</commit_message>
<xml_diff>
--- a/frontend/public/templates/TEMPLATE_Social-Case-Study-Report.docx
+++ b/frontend/public/templates/TEMPLATE_Social-Case-Study-Report.docx
@@ -89,25 +89,7 @@
           <w:sz w:val="28"/>
           <w:szCs w:val="28"/>
         </w:rPr>
-        <w:t xml:space="preserve">529 Purok 5 Pasong </w:t>
-      </w:r>
-      <w:proofErr w:type="spellStart"/>
-      <w:r>
-        <w:rPr>
-          <w:b/>
-          <w:sz w:val="28"/>
-          <w:szCs w:val="28"/>
-        </w:rPr>
-        <w:t>Langka</w:t>
-      </w:r>
-      <w:proofErr w:type="spellEnd"/>
-      <w:r>
-        <w:rPr>
-          <w:b/>
-          <w:sz w:val="28"/>
-          <w:szCs w:val="28"/>
-        </w:rPr>
-        <w:t>, Sta Rosa-Tagaytay Road</w:t>
+        <w:t>529 Purok 5 Pasong Langka, Sta Rosa-Tagaytay Road</w:t>
       </w:r>
     </w:p>
     <w:p>
@@ -325,67 +307,7 @@
           <w:sz w:val="24"/>
           <w:szCs w:val="24"/>
         </w:rPr>
-        <w:t>{</w:t>
-      </w:r>
-      <w:proofErr w:type="spellStart"/>
-      <w:r>
-        <w:rPr>
-          <w:rFonts w:ascii="Verdana" w:eastAsia="Verdana" w:hAnsi="Verdana" w:cs="Verdana"/>
-          <w:color w:val="000000"/>
-          <w:sz w:val="24"/>
-          <w:szCs w:val="24"/>
-        </w:rPr>
-        <w:t>last_name</w:t>
-      </w:r>
-      <w:proofErr w:type="spellEnd"/>
-      <w:r>
-        <w:rPr>
-          <w:rFonts w:ascii="Verdana" w:eastAsia="Verdana" w:hAnsi="Verdana" w:cs="Verdana"/>
-          <w:color w:val="000000"/>
-          <w:sz w:val="24"/>
-          <w:szCs w:val="24"/>
-        </w:rPr>
-        <w:t>}, {</w:t>
-      </w:r>
-      <w:proofErr w:type="spellStart"/>
-      <w:r>
-        <w:rPr>
-          <w:rFonts w:ascii="Verdana" w:eastAsia="Verdana" w:hAnsi="Verdana" w:cs="Verdana"/>
-          <w:color w:val="000000"/>
-          <w:sz w:val="24"/>
-          <w:szCs w:val="24"/>
-        </w:rPr>
-        <w:t>first_name</w:t>
-      </w:r>
-      <w:proofErr w:type="spellEnd"/>
-      <w:r>
-        <w:rPr>
-          <w:rFonts w:ascii="Verdana" w:eastAsia="Verdana" w:hAnsi="Verdana" w:cs="Verdana"/>
-          <w:color w:val="000000"/>
-          <w:sz w:val="24"/>
-          <w:szCs w:val="24"/>
-        </w:rPr>
-        <w:t>} {</w:t>
-      </w:r>
-      <w:proofErr w:type="spellStart"/>
-      <w:r>
-        <w:rPr>
-          <w:rFonts w:ascii="Verdana" w:eastAsia="Verdana" w:hAnsi="Verdana" w:cs="Verdana"/>
-          <w:color w:val="000000"/>
-          <w:sz w:val="24"/>
-          <w:szCs w:val="24"/>
-        </w:rPr>
-        <w:t>middle_name</w:t>
-      </w:r>
-      <w:proofErr w:type="spellEnd"/>
-      <w:r>
-        <w:rPr>
-          <w:rFonts w:ascii="Verdana" w:eastAsia="Verdana" w:hAnsi="Verdana" w:cs="Verdana"/>
-          <w:color w:val="000000"/>
-          <w:sz w:val="24"/>
-          <w:szCs w:val="24"/>
-        </w:rPr>
-        <w:t>}</w:t>
+        <w:t>{last_name}, {first_name} {middle_name}</w:t>
       </w:r>
     </w:p>
     <w:p>
@@ -515,27 +437,7 @@
           <w:sz w:val="24"/>
           <w:szCs w:val="24"/>
         </w:rPr>
-        <w:t>{</w:t>
-      </w:r>
-      <w:proofErr w:type="spellStart"/>
-      <w:r>
-        <w:rPr>
-          <w:rFonts w:ascii="Verdana" w:eastAsia="Verdana" w:hAnsi="Verdana" w:cs="Verdana"/>
-          <w:color w:val="000000"/>
-          <w:sz w:val="24"/>
-          <w:szCs w:val="24"/>
-        </w:rPr>
-        <w:t>present_address</w:t>
-      </w:r>
-      <w:proofErr w:type="spellEnd"/>
-      <w:r>
-        <w:rPr>
-          <w:rFonts w:ascii="Verdana" w:eastAsia="Verdana" w:hAnsi="Verdana" w:cs="Verdana"/>
-          <w:color w:val="000000"/>
-          <w:sz w:val="24"/>
-          <w:szCs w:val="24"/>
-        </w:rPr>
-        <w:t>}</w:t>
+        <w:t>{present_address}</w:t>
       </w:r>
     </w:p>
     <w:p>
@@ -647,27 +549,7 @@
           <w:sz w:val="24"/>
           <w:szCs w:val="24"/>
         </w:rPr>
-        <w:t>{</w:t>
-      </w:r>
-      <w:proofErr w:type="spellStart"/>
-      <w:r>
-        <w:rPr>
-          <w:rFonts w:ascii="Verdana" w:eastAsia="Verdana" w:hAnsi="Verdana" w:cs="Verdana"/>
-          <w:color w:val="000000"/>
-          <w:sz w:val="24"/>
-          <w:szCs w:val="24"/>
-        </w:rPr>
-        <w:t>pob</w:t>
-      </w:r>
-      <w:proofErr w:type="spellEnd"/>
-      <w:r>
-        <w:rPr>
-          <w:rFonts w:ascii="Verdana" w:eastAsia="Verdana" w:hAnsi="Verdana" w:cs="Verdana"/>
-          <w:color w:val="000000"/>
-          <w:sz w:val="24"/>
-          <w:szCs w:val="24"/>
-        </w:rPr>
-        <w:t>}</w:t>
+        <w:t>{pob}</w:t>
       </w:r>
       <w:r>
         <w:rPr>
@@ -817,7 +699,6 @@
         </w:rPr>
         <w:t>{</w:t>
       </w:r>
-      <w:proofErr w:type="spellStart"/>
       <w:r>
         <w:rPr>
           <w:rFonts w:ascii="Verdana" w:eastAsia="Verdana" w:hAnsi="Verdana" w:cs="Verdana"/>
@@ -827,7 +708,6 @@
         </w:rPr>
         <w:t>civil_status</w:t>
       </w:r>
-      <w:proofErr w:type="spellEnd"/>
       <w:r>
         <w:rPr>
           <w:rFonts w:ascii="Verdana" w:eastAsia="Verdana" w:hAnsi="Verdana" w:cs="Verdana"/>
@@ -884,7 +764,6 @@
         </w:rPr>
         <w:t>{</w:t>
       </w:r>
-      <w:proofErr w:type="spellStart"/>
       <w:r>
         <w:rPr>
           <w:rFonts w:ascii="Verdana" w:eastAsia="Verdana" w:hAnsi="Verdana" w:cs="Verdana"/>
@@ -894,7 +773,6 @@
         </w:rPr>
         <w:t>edu_attainment</w:t>
       </w:r>
-      <w:proofErr w:type="spellEnd"/>
       <w:r>
         <w:rPr>
           <w:rFonts w:ascii="Verdana" w:eastAsia="Verdana" w:hAnsi="Verdana" w:cs="Verdana"/>
@@ -1126,7 +1004,6 @@
         </w:rPr>
         <w:t>{</w:t>
       </w:r>
-      <w:proofErr w:type="spellStart"/>
       <w:r>
         <w:rPr>
           <w:rFonts w:ascii="Verdana" w:eastAsia="Verdana" w:hAnsi="Verdana" w:cs="Verdana"/>
@@ -1136,7 +1013,6 @@
         </w:rPr>
         <w:t>contact_no</w:t>
       </w:r>
-      <w:proofErr w:type="spellEnd"/>
       <w:r>
         <w:rPr>
           <w:rFonts w:ascii="Verdana" w:eastAsia="Verdana" w:hAnsi="Verdana" w:cs="Verdana"/>
@@ -1665,7 +1541,6 @@
               </w:rPr>
               <w:t>}, {</w:t>
             </w:r>
-            <w:proofErr w:type="spellStart"/>
             <w:r>
               <w:rPr>
                 <w:rFonts w:ascii="Verdana" w:eastAsia="Verdana" w:hAnsi="Verdana" w:cs="Verdana"/>
@@ -1673,7 +1548,6 @@
               </w:rPr>
               <w:t>first_name</w:t>
             </w:r>
-            <w:proofErr w:type="spellEnd"/>
             <w:r>
               <w:rPr>
                 <w:rFonts w:ascii="Verdana" w:eastAsia="Verdana" w:hAnsi="Verdana" w:cs="Verdana"/>
@@ -1681,7 +1555,6 @@
               </w:rPr>
               <w:t>} {</w:t>
             </w:r>
-            <w:proofErr w:type="spellStart"/>
             <w:r>
               <w:rPr>
                 <w:rFonts w:ascii="Verdana" w:eastAsia="Verdana" w:hAnsi="Verdana" w:cs="Verdana"/>
@@ -1689,7 +1562,6 @@
               </w:rPr>
               <w:t>middle_name</w:t>
             </w:r>
-            <w:proofErr w:type="spellEnd"/>
             <w:r>
               <w:rPr>
                 <w:rFonts w:ascii="Verdana" w:eastAsia="Verdana" w:hAnsi="Verdana" w:cs="Verdana"/>
@@ -1777,7 +1649,6 @@
               </w:rPr>
               <w:t>{</w:t>
             </w:r>
-            <w:proofErr w:type="spellStart"/>
             <w:r>
               <w:rPr>
                 <w:rFonts w:ascii="Verdana" w:eastAsia="Verdana" w:hAnsi="Verdana" w:cs="Verdana"/>
@@ -1785,7 +1656,6 @@
               </w:rPr>
               <w:t>civil_status</w:t>
             </w:r>
-            <w:proofErr w:type="spellEnd"/>
             <w:r>
               <w:rPr>
                 <w:rFonts w:ascii="Verdana" w:eastAsia="Verdana" w:hAnsi="Verdana" w:cs="Verdana"/>
@@ -1833,7 +1703,6 @@
               </w:rPr>
               <w:t>{</w:t>
             </w:r>
-            <w:proofErr w:type="spellStart"/>
             <w:r>
               <w:rPr>
                 <w:rFonts w:ascii="Verdana" w:eastAsia="Verdana" w:hAnsi="Verdana" w:cs="Verdana"/>
@@ -1841,7 +1710,6 @@
               </w:rPr>
               <w:t>relationship_to_sm</w:t>
             </w:r>
-            <w:proofErr w:type="spellEnd"/>
             <w:r>
               <w:rPr>
                 <w:rFonts w:ascii="Verdana" w:eastAsia="Verdana" w:hAnsi="Verdana" w:cs="Verdana"/>
@@ -1889,7 +1757,6 @@
               </w:rPr>
               <w:t>{</w:t>
             </w:r>
-            <w:proofErr w:type="spellStart"/>
             <w:r>
               <w:rPr>
                 <w:rFonts w:ascii="Verdana" w:eastAsia="Verdana" w:hAnsi="Verdana" w:cs="Verdana"/>
@@ -1897,7 +1764,6 @@
               </w:rPr>
               <w:t>edu_attainment</w:t>
             </w:r>
-            <w:proofErr w:type="spellEnd"/>
             <w:r>
               <w:rPr>
                 <w:rFonts w:ascii="Verdana" w:eastAsia="Verdana" w:hAnsi="Verdana" w:cs="Verdana"/>
@@ -2105,7 +1971,6 @@
         </w:rPr>
         <w:t>{</w:t>
       </w:r>
-      <w:proofErr w:type="spellStart"/>
       <w:r>
         <w:rPr>
           <w:rFonts w:ascii="Verdana" w:eastAsia="Verdana" w:hAnsi="Verdana" w:cs="Verdana"/>
@@ -2116,7 +1981,6 @@
         </w:rPr>
         <w:t>problem_presented</w:t>
       </w:r>
-      <w:proofErr w:type="spellEnd"/>
       <w:r>
         <w:rPr>
           <w:rFonts w:ascii="Verdana" w:eastAsia="Verdana" w:hAnsi="Verdana" w:cs="Verdana"/>
@@ -2211,7 +2075,6 @@
         </w:rPr>
         <w:t>{</w:t>
       </w:r>
-      <w:proofErr w:type="spellStart"/>
       <w:r>
         <w:rPr>
           <w:rFonts w:ascii="Verdana" w:eastAsia="Verdana" w:hAnsi="Verdana" w:cs="Verdana"/>
@@ -2222,7 +2085,6 @@
         </w:rPr>
         <w:t>history_problem</w:t>
       </w:r>
-      <w:proofErr w:type="spellEnd"/>
       <w:r>
         <w:rPr>
           <w:rFonts w:ascii="Verdana" w:eastAsia="Verdana" w:hAnsi="Verdana" w:cs="Verdana"/>
@@ -2315,7 +2177,6 @@
         </w:rPr>
         <w:t>{</w:t>
       </w:r>
-      <w:proofErr w:type="spellStart"/>
       <w:r>
         <w:rPr>
           <w:rFonts w:ascii="Verdana" w:eastAsia="Verdana" w:hAnsi="Verdana" w:cs="Verdana"/>
@@ -2326,7 +2187,6 @@
         </w:rPr>
         <w:t>observation_findings</w:t>
       </w:r>
-      <w:proofErr w:type="spellEnd"/>
       <w:r>
         <w:rPr>
           <w:rFonts w:ascii="Verdana" w:eastAsia="Verdana" w:hAnsi="Verdana" w:cs="Verdana"/>
@@ -2579,9 +2439,8 @@
           <w:sz w:val="24"/>
           <w:szCs w:val="24"/>
         </w:rPr>
-        <w:t>{</w:t>
-      </w:r>
-      <w:proofErr w:type="spellStart"/>
+        <w:t>{interventionType}</w:t>
+      </w:r>
       <w:r>
         <w:rPr>
           <w:rFonts w:ascii="Verdana" w:eastAsia="Verdana" w:hAnsi="Verdana" w:cs="Verdana"/>
@@ -2590,184 +2449,138 @@
           <w:sz w:val="24"/>
           <w:szCs w:val="24"/>
         </w:rPr>
-        <w:t>interventionType</w:t>
-      </w:r>
-      <w:proofErr w:type="spellEnd"/>
+        <w:t xml:space="preserve"> {intervention_number}</w:t>
+      </w:r>
+    </w:p>
+    <w:p>
+      <w:pPr>
+        <w:pBdr>
+          <w:top w:val="nil"/>
+          <w:left w:val="nil"/>
+          <w:bottom w:val="nil"/>
+          <w:right w:val="nil"/>
+          <w:between w:val="nil"/>
+        </w:pBdr>
+        <w:spacing w:after="0" w:line="276" w:lineRule="auto"/>
+        <w:ind w:left="1080"/>
+        <w:rPr>
+          <w:rFonts w:ascii="Verdana" w:eastAsia="Verdana" w:hAnsi="Verdana" w:cs="Verdana"/>
+          <w:bCs/>
+          <w:color w:val="000000"/>
+          <w:sz w:val="24"/>
+          <w:szCs w:val="24"/>
+        </w:rPr>
+      </w:pPr>
+      <w:r>
+        <w:rPr>
+          <w:rFonts w:ascii="Verdana" w:eastAsia="Verdana" w:hAnsi="Verdana" w:cs="Verdana"/>
+          <w:bCs/>
+          <w:color w:val="000000"/>
+          <w:sz w:val="24"/>
+          <w:szCs w:val="24"/>
+        </w:rPr>
+        <w:t>{#correspondence}</w:t>
+      </w:r>
+    </w:p>
+    <w:p>
+      <w:pPr>
+        <w:pBdr>
+          <w:top w:val="nil"/>
+          <w:left w:val="nil"/>
+          <w:bottom w:val="nil"/>
+          <w:right w:val="nil"/>
+          <w:between w:val="nil"/>
+        </w:pBdr>
+        <w:spacing w:after="0" w:line="276" w:lineRule="auto"/>
+        <w:ind w:left="1080"/>
+        <w:rPr>
+          <w:rFonts w:ascii="Verdana" w:eastAsia="Verdana" w:hAnsi="Verdana" w:cs="Verdana"/>
+          <w:bCs/>
+          <w:color w:val="000000"/>
+          <w:sz w:val="20"/>
+          <w:szCs w:val="20"/>
+        </w:rPr>
+      </w:pPr>
       <w:r>
         <w:rPr>
           <w:rFonts w:ascii="Verdana" w:eastAsia="Verdana" w:hAnsi="Verdana" w:cs="Verdana"/>
           <w:b/>
           <w:color w:val="000000"/>
-          <w:sz w:val="24"/>
-          <w:szCs w:val="24"/>
+          <w:sz w:val="20"/>
+          <w:szCs w:val="20"/>
+        </w:rPr>
+        <w:t>Name of Sponsor:</w:t>
+      </w:r>
+      <w:r>
+        <w:rPr>
+          <w:rFonts w:ascii="Verdana" w:eastAsia="Verdana" w:hAnsi="Verdana" w:cs="Verdana"/>
+          <w:bCs/>
+          <w:color w:val="000000"/>
+          <w:sz w:val="20"/>
+          <w:szCs w:val="20"/>
+        </w:rPr>
+        <w:t xml:space="preserve"> {</w:t>
+      </w:r>
+      <w:r>
+        <w:rPr>
+          <w:rFonts w:ascii="Verdana" w:eastAsia="Verdana" w:hAnsi="Verdana" w:cs="Verdana"/>
+          <w:bCs/>
+          <w:color w:val="000000"/>
+          <w:sz w:val="20"/>
+          <w:szCs w:val="20"/>
+        </w:rPr>
+        <w:t>name_of_sponsor</w:t>
+      </w:r>
+      <w:r>
+        <w:rPr>
+          <w:rFonts w:ascii="Verdana" w:eastAsia="Verdana" w:hAnsi="Verdana" w:cs="Verdana"/>
+          <w:bCs/>
+          <w:color w:val="000000"/>
+          <w:sz w:val="20"/>
+          <w:szCs w:val="20"/>
         </w:rPr>
         <w:t>}</w:t>
       </w:r>
+    </w:p>
+    <w:p>
+      <w:pPr>
+        <w:pBdr>
+          <w:top w:val="nil"/>
+          <w:left w:val="nil"/>
+          <w:bottom w:val="nil"/>
+          <w:right w:val="nil"/>
+          <w:between w:val="nil"/>
+        </w:pBdr>
+        <w:spacing w:after="0" w:line="276" w:lineRule="auto"/>
+        <w:ind w:left="1080"/>
+        <w:rPr>
+          <w:rFonts w:ascii="Verdana" w:eastAsia="Verdana" w:hAnsi="Verdana" w:cs="Verdana"/>
+          <w:bCs/>
+          <w:color w:val="000000"/>
+          <w:sz w:val="20"/>
+          <w:szCs w:val="20"/>
+        </w:rPr>
+      </w:pPr>
       <w:r>
         <w:rPr>
           <w:rFonts w:ascii="Verdana" w:eastAsia="Verdana" w:hAnsi="Verdana" w:cs="Verdana"/>
           <w:b/>
           <w:color w:val="000000"/>
-          <w:sz w:val="24"/>
-          <w:szCs w:val="24"/>
+          <w:sz w:val="20"/>
+          <w:szCs w:val="20"/>
+        </w:rPr>
+        <w:t>Date of Sponsorship:</w:t>
+      </w:r>
+      <w:r>
+        <w:rPr>
+          <w:rFonts w:ascii="Verdana" w:eastAsia="Verdana" w:hAnsi="Verdana" w:cs="Verdana"/>
+          <w:bCs/>
+          <w:color w:val="000000"/>
+          <w:sz w:val="20"/>
+          <w:szCs w:val="20"/>
         </w:rPr>
         <w:t xml:space="preserve"> {</w:t>
       </w:r>
-      <w:proofErr w:type="spellStart"/>
-      <w:r>
-        <w:rPr>
-          <w:rFonts w:ascii="Verdana" w:eastAsia="Verdana" w:hAnsi="Verdana" w:cs="Verdana"/>
-          <w:b/>
-          <w:color w:val="000000"/>
-          <w:sz w:val="24"/>
-          <w:szCs w:val="24"/>
-        </w:rPr>
-        <w:t>intervention_number</w:t>
-      </w:r>
-      <w:proofErr w:type="spellEnd"/>
-      <w:r>
-        <w:rPr>
-          <w:rFonts w:ascii="Verdana" w:eastAsia="Verdana" w:hAnsi="Verdana" w:cs="Verdana"/>
-          <w:b/>
-          <w:color w:val="000000"/>
-          <w:sz w:val="24"/>
-          <w:szCs w:val="24"/>
-        </w:rPr>
-        <w:t>}</w:t>
-      </w:r>
-    </w:p>
-    <w:p>
-      <w:pPr>
-        <w:pBdr>
-          <w:top w:val="nil"/>
-          <w:left w:val="nil"/>
-          <w:bottom w:val="nil"/>
-          <w:right w:val="nil"/>
-          <w:between w:val="nil"/>
-        </w:pBdr>
-        <w:spacing w:after="0" w:line="276" w:lineRule="auto"/>
-        <w:ind w:left="1080"/>
-        <w:rPr>
-          <w:rFonts w:ascii="Verdana" w:eastAsia="Verdana" w:hAnsi="Verdana" w:cs="Verdana"/>
-          <w:bCs/>
-          <w:color w:val="000000"/>
-          <w:sz w:val="24"/>
-          <w:szCs w:val="24"/>
-        </w:rPr>
-      </w:pPr>
-      <w:r>
-        <w:rPr>
-          <w:rFonts w:ascii="Verdana" w:eastAsia="Verdana" w:hAnsi="Verdana" w:cs="Verdana"/>
-          <w:bCs/>
-          <w:color w:val="000000"/>
-          <w:sz w:val="24"/>
-          <w:szCs w:val="24"/>
-        </w:rPr>
-        <w:t>{#correspondence}</w:t>
-      </w:r>
-    </w:p>
-    <w:p>
-      <w:pPr>
-        <w:pBdr>
-          <w:top w:val="nil"/>
-          <w:left w:val="nil"/>
-          <w:bottom w:val="nil"/>
-          <w:right w:val="nil"/>
-          <w:between w:val="nil"/>
-        </w:pBdr>
-        <w:spacing w:after="0" w:line="276" w:lineRule="auto"/>
-        <w:ind w:left="1080"/>
-        <w:rPr>
-          <w:rFonts w:ascii="Verdana" w:eastAsia="Verdana" w:hAnsi="Verdana" w:cs="Verdana"/>
-          <w:bCs/>
-          <w:color w:val="000000"/>
-          <w:sz w:val="20"/>
-          <w:szCs w:val="20"/>
-        </w:rPr>
-      </w:pPr>
-      <w:r>
-        <w:rPr>
-          <w:rFonts w:ascii="Verdana" w:eastAsia="Verdana" w:hAnsi="Verdana" w:cs="Verdana"/>
-          <w:b/>
-          <w:color w:val="000000"/>
-          <w:sz w:val="20"/>
-          <w:szCs w:val="20"/>
-        </w:rPr>
-        <w:t>Name of Sponsor:</w:t>
-      </w:r>
-      <w:r>
-        <w:rPr>
-          <w:rFonts w:ascii="Verdana" w:eastAsia="Verdana" w:hAnsi="Verdana" w:cs="Verdana"/>
-          <w:bCs/>
-          <w:color w:val="000000"/>
-          <w:sz w:val="20"/>
-          <w:szCs w:val="20"/>
-        </w:rPr>
-        <w:t xml:space="preserve"> {</w:t>
-      </w:r>
-      <w:proofErr w:type="spellStart"/>
-      <w:r>
-        <w:rPr>
-          <w:rFonts w:ascii="Verdana" w:eastAsia="Verdana" w:hAnsi="Verdana" w:cs="Verdana"/>
-          <w:bCs/>
-          <w:color w:val="000000"/>
-          <w:sz w:val="20"/>
-          <w:szCs w:val="20"/>
-        </w:rPr>
-        <w:t>name_of_sponsor</w:t>
-      </w:r>
-      <w:proofErr w:type="spellEnd"/>
-      <w:r>
-        <w:rPr>
-          <w:rFonts w:ascii="Verdana" w:eastAsia="Verdana" w:hAnsi="Verdana" w:cs="Verdana"/>
-          <w:bCs/>
-          <w:color w:val="000000"/>
-          <w:sz w:val="20"/>
-          <w:szCs w:val="20"/>
-        </w:rPr>
-        <w:t>}</w:t>
-      </w:r>
-    </w:p>
-    <w:p>
-      <w:pPr>
-        <w:pBdr>
-          <w:top w:val="nil"/>
-          <w:left w:val="nil"/>
-          <w:bottom w:val="nil"/>
-          <w:right w:val="nil"/>
-          <w:between w:val="nil"/>
-        </w:pBdr>
-        <w:spacing w:after="0" w:line="276" w:lineRule="auto"/>
-        <w:ind w:left="1080"/>
-        <w:rPr>
-          <w:rFonts w:ascii="Verdana" w:eastAsia="Verdana" w:hAnsi="Verdana" w:cs="Verdana"/>
-          <w:bCs/>
-          <w:color w:val="000000"/>
-          <w:sz w:val="20"/>
-          <w:szCs w:val="20"/>
-        </w:rPr>
-      </w:pPr>
-      <w:r>
-        <w:rPr>
-          <w:rFonts w:ascii="Verdana" w:eastAsia="Verdana" w:hAnsi="Verdana" w:cs="Verdana"/>
-          <w:b/>
-          <w:color w:val="000000"/>
-          <w:sz w:val="20"/>
-          <w:szCs w:val="20"/>
-        </w:rPr>
-        <w:t>Date of Sponsorship:</w:t>
-      </w:r>
-      <w:r>
-        <w:rPr>
-          <w:rFonts w:ascii="Verdana" w:eastAsia="Verdana" w:hAnsi="Verdana" w:cs="Verdana"/>
-          <w:bCs/>
-          <w:color w:val="000000"/>
-          <w:sz w:val="20"/>
-          <w:szCs w:val="20"/>
-        </w:rPr>
-        <w:t xml:space="preserve"> {</w:t>
-      </w:r>
-      <w:proofErr w:type="spellStart"/>
       <w:r>
         <w:rPr>
           <w:rFonts w:ascii="Verdana" w:eastAsia="Verdana" w:hAnsi="Verdana" w:cs="Verdana"/>
@@ -2778,7 +2591,6 @@
         </w:rPr>
         <w:t>date_of_sponsorship</w:t>
       </w:r>
-      <w:proofErr w:type="spellEnd"/>
       <w:r>
         <w:rPr>
           <w:rFonts w:ascii="Verdana" w:eastAsia="Verdana" w:hAnsi="Verdana" w:cs="Verdana"/>
@@ -2885,7 +2697,6 @@
               </w:rPr>
               <w:t>{</w:t>
             </w:r>
-            <w:proofErr w:type="spellStart"/>
             <w:r>
               <w:rPr>
                 <w:rFonts w:ascii="Verdana" w:eastAsia="Verdana" w:hAnsi="Verdana" w:cs="Verdana"/>
@@ -2896,7 +2707,6 @@
               </w:rPr>
               <w:t>identified_problem</w:t>
             </w:r>
-            <w:proofErr w:type="spellEnd"/>
             <w:r>
               <w:rPr>
                 <w:rFonts w:ascii="Verdana" w:eastAsia="Verdana" w:hAnsi="Verdana" w:cs="Verdana"/>
@@ -2987,7 +2797,6 @@
               </w:rPr>
               <w:t>{</w:t>
             </w:r>
-            <w:proofErr w:type="spellStart"/>
             <w:r>
               <w:rPr>
                 <w:rFonts w:ascii="Verdana" w:eastAsia="Verdana" w:hAnsi="Verdana" w:cs="Verdana"/>
@@ -2998,7 +2807,6 @@
               </w:rPr>
               <w:t>assesment</w:t>
             </w:r>
-            <w:proofErr w:type="spellEnd"/>
             <w:r>
               <w:rPr>
                 <w:rFonts w:ascii="Verdana" w:eastAsia="Verdana" w:hAnsi="Verdana" w:cs="Verdana"/>
@@ -3355,7 +3163,6 @@
         </w:rPr>
         <w:t>{</w:t>
       </w:r>
-      <w:proofErr w:type="spellStart"/>
       <w:r>
         <w:rPr>
           <w:rFonts w:ascii="Verdana" w:eastAsia="Verdana" w:hAnsi="Verdana" w:cs="Verdana"/>
@@ -3366,7 +3173,6 @@
         </w:rPr>
         <w:t>grade_year_level</w:t>
       </w:r>
-      <w:proofErr w:type="spellEnd"/>
       <w:r>
         <w:rPr>
           <w:rFonts w:ascii="Verdana" w:eastAsia="Verdana" w:hAnsi="Verdana" w:cs="Verdana"/>
@@ -3475,29 +3281,7 @@
           <w:sz w:val="20"/>
           <w:szCs w:val="20"/>
         </w:rPr>
-        <w:t>{</w:t>
-      </w:r>
-      <w:proofErr w:type="spellStart"/>
-      <w:r>
-        <w:rPr>
-          <w:rFonts w:ascii="Verdana" w:eastAsia="Verdana" w:hAnsi="Verdana" w:cs="Verdana"/>
-          <w:bCs/>
-          <w:color w:val="000000"/>
-          <w:sz w:val="20"/>
-          <w:szCs w:val="20"/>
-        </w:rPr>
-        <w:t>counseling_date</w:t>
-      </w:r>
-      <w:proofErr w:type="spellEnd"/>
-      <w:r>
-        <w:rPr>
-          <w:rFonts w:ascii="Verdana" w:eastAsia="Verdana" w:hAnsi="Verdana" w:cs="Verdana"/>
-          <w:bCs/>
-          <w:color w:val="000000"/>
-          <w:sz w:val="20"/>
-          <w:szCs w:val="20"/>
-        </w:rPr>
-        <w:t>}</w:t>
+        <w:t>{counseling_date}</w:t>
       </w:r>
     </w:p>
     <w:p>
@@ -3547,29 +3331,7 @@
           <w:sz w:val="20"/>
           <w:szCs w:val="20"/>
         </w:rPr>
-        <w:t>{</w:t>
-      </w:r>
-      <w:proofErr w:type="spellStart"/>
-      <w:r>
-        <w:rPr>
-          <w:rFonts w:ascii="Verdana" w:eastAsia="Verdana" w:hAnsi="Verdana" w:cs="Verdana"/>
-          <w:bCs/>
-          <w:color w:val="000000"/>
-          <w:sz w:val="20"/>
-          <w:szCs w:val="20"/>
-        </w:rPr>
-        <w:t>area_self_help</w:t>
-      </w:r>
-      <w:proofErr w:type="spellEnd"/>
-      <w:r>
-        <w:rPr>
-          <w:rFonts w:ascii="Verdana" w:eastAsia="Verdana" w:hAnsi="Verdana" w:cs="Verdana"/>
-          <w:bCs/>
-          <w:color w:val="000000"/>
-          <w:sz w:val="20"/>
-          <w:szCs w:val="20"/>
-        </w:rPr>
-        <w:t>}</w:t>
+        <w:t>{area_self_help}</w:t>
       </w:r>
     </w:p>
     <w:p>
@@ -3658,7 +3420,6 @@
               </w:rPr>
               <w:t>{</w:t>
             </w:r>
-            <w:proofErr w:type="spellStart"/>
             <w:r>
               <w:rPr>
                 <w:rFonts w:ascii="Verdana" w:eastAsia="Verdana" w:hAnsi="Verdana" w:cs="Verdana"/>
@@ -3669,7 +3430,6 @@
               </w:rPr>
               <w:t>reason_for_counseling</w:t>
             </w:r>
-            <w:proofErr w:type="spellEnd"/>
             <w:r>
               <w:rPr>
                 <w:rFonts w:ascii="Verdana" w:eastAsia="Verdana" w:hAnsi="Verdana" w:cs="Verdana"/>
@@ -3752,7 +3512,6 @@
               </w:rPr>
               <w:t>{</w:t>
             </w:r>
-            <w:proofErr w:type="spellStart"/>
             <w:r>
               <w:rPr>
                 <w:rFonts w:ascii="Verdana" w:eastAsia="Verdana" w:hAnsi="Verdana" w:cs="Verdana"/>
@@ -3763,7 +3522,6 @@
               </w:rPr>
               <w:t>corrective_action</w:t>
             </w:r>
-            <w:proofErr w:type="spellEnd"/>
             <w:r>
               <w:rPr>
                 <w:rFonts w:ascii="Verdana" w:eastAsia="Verdana" w:hAnsi="Verdana" w:cs="Verdana"/>
@@ -3934,29 +3692,7 @@
                 <w:sz w:val="20"/>
                 <w:szCs w:val="20"/>
               </w:rPr>
-              <w:t>{</w:t>
-            </w:r>
-            <w:proofErr w:type="spellStart"/>
-            <w:r>
-              <w:rPr>
-                <w:rFonts w:ascii="Verdana" w:eastAsia="Verdana" w:hAnsi="Verdana" w:cs="Verdana"/>
-                <w:bCs/>
-                <w:color w:val="000000"/>
-                <w:sz w:val="20"/>
-                <w:szCs w:val="20"/>
-              </w:rPr>
-              <w:t>sm_comments</w:t>
-            </w:r>
-            <w:proofErr w:type="spellEnd"/>
-            <w:r>
-              <w:rPr>
-                <w:rFonts w:ascii="Verdana" w:eastAsia="Verdana" w:hAnsi="Verdana" w:cs="Verdana"/>
-                <w:bCs/>
-                <w:color w:val="000000"/>
-                <w:sz w:val="20"/>
-                <w:szCs w:val="20"/>
-              </w:rPr>
-              <w:t>}</w:t>
+              <w:t>{sm_comments}</w:t>
             </w:r>
           </w:p>
           <w:p>
@@ -5136,7 +4872,6 @@
         </w:rPr>
         <w:t>{/</w:t>
       </w:r>
-      <w:proofErr w:type="spellStart"/>
       <w:r>
         <w:rPr>
           <w:rFonts w:ascii="Verdana" w:eastAsia="Verdana" w:hAnsi="Verdana" w:cs="Verdana"/>
@@ -5147,7 +4882,6 @@
         </w:rPr>
         <w:t>type_of_assistance</w:t>
       </w:r>
-      <w:proofErr w:type="spellEnd"/>
       <w:r>
         <w:rPr>
           <w:rFonts w:ascii="Verdana" w:eastAsia="Verdana" w:hAnsi="Verdana" w:cs="Verdana"/>
@@ -5218,7 +4952,6 @@
         </w:rPr>
         <w:t>{</w:t>
       </w:r>
-      <w:proofErr w:type="spellStart"/>
       <w:r>
         <w:rPr>
           <w:rFonts w:ascii="Verdana" w:eastAsia="Verdana" w:hAnsi="Verdana" w:cs="Verdana"/>
@@ -5229,7 +4962,6 @@
         </w:rPr>
         <w:t>problem_presented</w:t>
       </w:r>
-      <w:proofErr w:type="spellEnd"/>
       <w:r>
         <w:rPr>
           <w:rFonts w:ascii="Verdana" w:eastAsia="Verdana" w:hAnsi="Verdana" w:cs="Verdana"/>
@@ -5469,7 +5201,6 @@
         </w:rPr>
         <w:t>{</w:t>
       </w:r>
-      <w:proofErr w:type="spellStart"/>
       <w:r>
         <w:rPr>
           <w:rFonts w:ascii="Verdana" w:eastAsia="Verdana" w:hAnsi="Verdana" w:cs="Verdana"/>
@@ -5480,7 +5211,6 @@
         </w:rPr>
         <w:t>grade_year_course</w:t>
       </w:r>
-      <w:proofErr w:type="spellEnd"/>
       <w:r>
         <w:rPr>
           <w:rFonts w:ascii="Verdana" w:eastAsia="Verdana" w:hAnsi="Verdana" w:cs="Verdana"/>
@@ -5531,7 +5261,6 @@
         </w:rPr>
         <w:t>{</w:t>
       </w:r>
-      <w:proofErr w:type="spellStart"/>
       <w:r>
         <w:rPr>
           <w:rFonts w:ascii="Verdana" w:eastAsia="Verdana" w:hAnsi="Verdana" w:cs="Verdana"/>
@@ -5542,7 +5271,6 @@
         </w:rPr>
         <w:t>years_in_program</w:t>
       </w:r>
-      <w:proofErr w:type="spellEnd"/>
       <w:r>
         <w:rPr>
           <w:rFonts w:ascii="Verdana" w:eastAsia="Verdana" w:hAnsi="Verdana" w:cs="Verdana"/>
@@ -5601,79 +5329,7 @@
           <w:sz w:val="20"/>
           <w:szCs w:val="20"/>
         </w:rPr>
-        <w:t>{</w:t>
-      </w:r>
-      <w:proofErr w:type="spellStart"/>
-      <w:r>
-        <w:rPr>
-          <w:rFonts w:ascii="Verdana" w:eastAsia="Verdana" w:hAnsi="Verdana" w:cs="Verdana"/>
-          <w:bCs/>
-          <w:color w:val="000000"/>
-          <w:sz w:val="20"/>
-          <w:szCs w:val="20"/>
-        </w:rPr>
-        <w:t>family_type</w:t>
-      </w:r>
-      <w:proofErr w:type="spellEnd"/>
-      <w:r>
-        <w:rPr>
-          <w:rFonts w:ascii="Verdana" w:eastAsia="Verdana" w:hAnsi="Verdana" w:cs="Verdana"/>
-          <w:bCs/>
-          <w:color w:val="000000"/>
-          <w:sz w:val="20"/>
-          <w:szCs w:val="20"/>
-        </w:rPr>
-        <w:t>}</w:t>
-      </w:r>
-    </w:p>
-    <w:p>
-      <w:pPr>
-        <w:pBdr>
-          <w:top w:val="nil"/>
-          <w:left w:val="nil"/>
-          <w:bottom w:val="nil"/>
-          <w:right w:val="nil"/>
-          <w:between w:val="nil"/>
-        </w:pBdr>
-        <w:spacing w:after="0" w:line="276" w:lineRule="auto"/>
-        <w:ind w:left="1080"/>
-        <w:rPr>
-          <w:rFonts w:ascii="Verdana" w:eastAsia="Verdana" w:hAnsi="Verdana" w:cs="Verdana"/>
-          <w:b/>
-          <w:color w:val="000000"/>
-          <w:sz w:val="20"/>
-          <w:szCs w:val="20"/>
-        </w:rPr>
-      </w:pPr>
-    </w:p>
-    <w:p>
-      <w:pPr>
-        <w:pBdr>
-          <w:top w:val="nil"/>
-          <w:left w:val="nil"/>
-          <w:bottom w:val="nil"/>
-          <w:right w:val="nil"/>
-          <w:between w:val="nil"/>
-        </w:pBdr>
-        <w:spacing w:after="0" w:line="276" w:lineRule="auto"/>
-        <w:ind w:left="1080"/>
-        <w:rPr>
-          <w:rFonts w:ascii="Verdana" w:eastAsia="Verdana" w:hAnsi="Verdana" w:cs="Verdana"/>
-          <w:bCs/>
-          <w:color w:val="000000"/>
-          <w:sz w:val="20"/>
-          <w:szCs w:val="20"/>
-        </w:rPr>
-      </w:pPr>
-      <w:r>
-        <w:rPr>
-          <w:rFonts w:ascii="Verdana" w:eastAsia="Verdana" w:hAnsi="Verdana" w:cs="Verdana"/>
-          <w:bCs/>
-          <w:color w:val="000000"/>
-          <w:sz w:val="20"/>
-          <w:szCs w:val="20"/>
-        </w:rPr>
-        <w:t>{#father}</w:t>
+        <w:t>{family_type}</w:t>
       </w:r>
     </w:p>
     <w:tbl>
@@ -5692,14 +5348,15 @@
         <w:tblLook w:val="04A0" w:firstRow="1" w:lastRow="0" w:firstColumn="1" w:lastColumn="0" w:noHBand="0" w:noVBand="1"/>
       </w:tblPr>
       <w:tblGrid>
-        <w:gridCol w:w="2716"/>
-        <w:gridCol w:w="2817"/>
-        <w:gridCol w:w="2747"/>
+        <w:gridCol w:w="2714"/>
+        <w:gridCol w:w="7"/>
+        <w:gridCol w:w="2813"/>
+        <w:gridCol w:w="2746"/>
       </w:tblGrid>
       <w:tr>
         <w:tc>
           <w:tcPr>
-            <w:tcW w:w="3116" w:type="dxa"/>
+            <w:tcW w:w="2716" w:type="dxa"/>
           </w:tcPr>
           <w:p>
             <w:pPr>
@@ -5731,13 +5388,34 @@
                 <w:sz w:val="20"/>
                 <w:szCs w:val="20"/>
               </w:rPr>
-              <w:t>{name}</w:t>
+              <w:t>{</w:t>
+            </w:r>
+            <w:r>
+              <w:rPr>
+                <w:rFonts w:ascii="Verdana" w:eastAsia="Verdana" w:hAnsi="Verdana" w:cs="Verdana"/>
+                <w:bCs/>
+                <w:color w:val="000000"/>
+                <w:sz w:val="20"/>
+                <w:szCs w:val="20"/>
+              </w:rPr>
+              <w:t>f_</w:t>
+            </w:r>
+            <w:r>
+              <w:rPr>
+                <w:rFonts w:ascii="Verdana" w:eastAsia="Verdana" w:hAnsi="Verdana" w:cs="Verdana"/>
+                <w:bCs/>
+                <w:color w:val="000000"/>
+                <w:sz w:val="20"/>
+                <w:szCs w:val="20"/>
+              </w:rPr>
+              <w:t>name}</w:t>
             </w:r>
           </w:p>
         </w:tc>
         <w:tc>
           <w:tcPr>
-            <w:tcW w:w="3117" w:type="dxa"/>
+            <w:tcW w:w="2817" w:type="dxa"/>
+            <w:gridSpan w:val="2"/>
           </w:tcPr>
           <w:p>
             <w:pPr>
@@ -5758,13 +5436,33 @@
                 <w:sz w:val="20"/>
                 <w:szCs w:val="20"/>
               </w:rPr>
-              <w:t>Work: {occupation}</w:t>
+              <w:t>Work: {</w:t>
+            </w:r>
+            <w:r>
+              <w:rPr>
+                <w:rFonts w:ascii="Verdana" w:eastAsia="Verdana" w:hAnsi="Verdana" w:cs="Verdana"/>
+                <w:bCs/>
+                <w:color w:val="000000"/>
+                <w:sz w:val="20"/>
+                <w:szCs w:val="20"/>
+              </w:rPr>
+              <w:t>f_</w:t>
+            </w:r>
+            <w:r>
+              <w:rPr>
+                <w:rFonts w:ascii="Verdana" w:eastAsia="Verdana" w:hAnsi="Verdana" w:cs="Verdana"/>
+                <w:bCs/>
+                <w:color w:val="000000"/>
+                <w:sz w:val="20"/>
+                <w:szCs w:val="20"/>
+              </w:rPr>
+              <w:t>occupation}</w:t>
             </w:r>
           </w:p>
         </w:tc>
         <w:tc>
           <w:tcPr>
-            <w:tcW w:w="3117" w:type="dxa"/>
+            <w:tcW w:w="2747" w:type="dxa"/>
           </w:tcPr>
           <w:p>
             <w:pPr>
@@ -5785,228 +5483,197 @@
                 <w:sz w:val="20"/>
                 <w:szCs w:val="20"/>
               </w:rPr>
-              <w:t>Income: {income}</w:t>
+              <w:t>Income: {</w:t>
+            </w:r>
+            <w:r>
+              <w:rPr>
+                <w:rFonts w:ascii="Verdana" w:eastAsia="Verdana" w:hAnsi="Verdana" w:cs="Verdana"/>
+                <w:bCs/>
+                <w:color w:val="000000"/>
+                <w:sz w:val="20"/>
+                <w:szCs w:val="20"/>
+              </w:rPr>
+              <w:t>f_</w:t>
+            </w:r>
+            <w:r>
+              <w:rPr>
+                <w:rFonts w:ascii="Verdana" w:eastAsia="Verdana" w:hAnsi="Verdana" w:cs="Verdana"/>
+                <w:bCs/>
+                <w:color w:val="000000"/>
+                <w:sz w:val="20"/>
+                <w:szCs w:val="20"/>
+              </w:rPr>
+              <w:t>income}</w:t>
+            </w:r>
+          </w:p>
+        </w:tc>
+      </w:tr>
+      <w:bookmarkEnd w:id="1"/>
+      <w:tr>
+        <w:tc>
+          <w:tcPr>
+            <w:tcW w:w="2723" w:type="dxa"/>
+            <w:gridSpan w:val="2"/>
+          </w:tcPr>
+          <w:p>
+            <w:pPr>
+              <w:spacing w:after="0" w:line="276" w:lineRule="auto"/>
+              <w:rPr>
+                <w:rFonts w:ascii="Verdana" w:eastAsia="Verdana" w:hAnsi="Verdana" w:cs="Verdana"/>
+                <w:b/>
+                <w:color w:val="000000"/>
+                <w:sz w:val="20"/>
+                <w:szCs w:val="20"/>
+              </w:rPr>
+            </w:pPr>
+            <w:r>
+              <w:rPr>
+                <w:rFonts w:ascii="Verdana" w:eastAsia="Verdana" w:hAnsi="Verdana" w:cs="Verdana"/>
+                <w:b/>
+                <w:color w:val="000000"/>
+                <w:sz w:val="20"/>
+                <w:szCs w:val="20"/>
+              </w:rPr>
+              <w:t>Mother</w:t>
+            </w:r>
+            <w:r>
+              <w:rPr>
+                <w:rFonts w:ascii="Verdana" w:eastAsia="Verdana" w:hAnsi="Verdana" w:cs="Verdana"/>
+                <w:b/>
+                <w:color w:val="000000"/>
+                <w:sz w:val="20"/>
+                <w:szCs w:val="20"/>
+              </w:rPr>
+              <w:t xml:space="preserve">: </w:t>
+            </w:r>
+            <w:r>
+              <w:rPr>
+                <w:rFonts w:ascii="Verdana" w:eastAsia="Verdana" w:hAnsi="Verdana" w:cs="Verdana"/>
+                <w:bCs/>
+                <w:color w:val="000000"/>
+                <w:sz w:val="20"/>
+                <w:szCs w:val="20"/>
+              </w:rPr>
+              <w:t>{</w:t>
+            </w:r>
+            <w:r>
+              <w:rPr>
+                <w:rFonts w:ascii="Verdana" w:eastAsia="Verdana" w:hAnsi="Verdana" w:cs="Verdana"/>
+                <w:bCs/>
+                <w:color w:val="000000"/>
+                <w:sz w:val="20"/>
+                <w:szCs w:val="20"/>
+              </w:rPr>
+              <w:t>m_</w:t>
+            </w:r>
+            <w:r>
+              <w:rPr>
+                <w:rFonts w:ascii="Verdana" w:eastAsia="Verdana" w:hAnsi="Verdana" w:cs="Verdana"/>
+                <w:bCs/>
+                <w:color w:val="000000"/>
+                <w:sz w:val="20"/>
+                <w:szCs w:val="20"/>
+              </w:rPr>
+              <w:t>name}</w:t>
+            </w:r>
+          </w:p>
+        </w:tc>
+        <w:tc>
+          <w:tcPr>
+            <w:tcW w:w="2814" w:type="dxa"/>
+          </w:tcPr>
+          <w:p>
+            <w:pPr>
+              <w:spacing w:after="0" w:line="276" w:lineRule="auto"/>
+              <w:rPr>
+                <w:rFonts w:ascii="Verdana" w:eastAsia="Verdana" w:hAnsi="Verdana" w:cs="Verdana"/>
+                <w:bCs/>
+                <w:color w:val="000000"/>
+                <w:sz w:val="20"/>
+                <w:szCs w:val="20"/>
+              </w:rPr>
+            </w:pPr>
+            <w:r>
+              <w:rPr>
+                <w:rFonts w:ascii="Verdana" w:eastAsia="Verdana" w:hAnsi="Verdana" w:cs="Verdana"/>
+                <w:bCs/>
+                <w:color w:val="000000"/>
+                <w:sz w:val="20"/>
+                <w:szCs w:val="20"/>
+              </w:rPr>
+              <w:t>Work: {</w:t>
+            </w:r>
+            <w:r>
+              <w:rPr>
+                <w:rFonts w:ascii="Verdana" w:eastAsia="Verdana" w:hAnsi="Verdana" w:cs="Verdana"/>
+                <w:bCs/>
+                <w:color w:val="000000"/>
+                <w:sz w:val="20"/>
+                <w:szCs w:val="20"/>
+              </w:rPr>
+              <w:t>m_</w:t>
+            </w:r>
+            <w:r>
+              <w:rPr>
+                <w:rFonts w:ascii="Verdana" w:eastAsia="Verdana" w:hAnsi="Verdana" w:cs="Verdana"/>
+                <w:bCs/>
+                <w:color w:val="000000"/>
+                <w:sz w:val="20"/>
+                <w:szCs w:val="20"/>
+              </w:rPr>
+              <w:t>occupation}</w:t>
+            </w:r>
+          </w:p>
+        </w:tc>
+        <w:tc>
+          <w:tcPr>
+            <w:tcW w:w="2743" w:type="dxa"/>
+          </w:tcPr>
+          <w:p>
+            <w:pPr>
+              <w:spacing w:after="0" w:line="276" w:lineRule="auto"/>
+              <w:rPr>
+                <w:rFonts w:ascii="Verdana" w:eastAsia="Verdana" w:hAnsi="Verdana" w:cs="Verdana"/>
+                <w:bCs/>
+                <w:color w:val="000000"/>
+                <w:sz w:val="20"/>
+                <w:szCs w:val="20"/>
+              </w:rPr>
+            </w:pPr>
+            <w:r>
+              <w:rPr>
+                <w:rFonts w:ascii="Verdana" w:eastAsia="Verdana" w:hAnsi="Verdana" w:cs="Verdana"/>
+                <w:bCs/>
+                <w:color w:val="000000"/>
+                <w:sz w:val="20"/>
+                <w:szCs w:val="20"/>
+              </w:rPr>
+              <w:t>Income: {</w:t>
+            </w:r>
+            <w:r>
+              <w:rPr>
+                <w:rFonts w:ascii="Verdana" w:eastAsia="Verdana" w:hAnsi="Verdana" w:cs="Verdana"/>
+                <w:bCs/>
+                <w:color w:val="000000"/>
+                <w:sz w:val="20"/>
+                <w:szCs w:val="20"/>
+              </w:rPr>
+              <w:t>m_</w:t>
+            </w:r>
+            <w:r>
+              <w:rPr>
+                <w:rFonts w:ascii="Verdana" w:eastAsia="Verdana" w:hAnsi="Verdana" w:cs="Verdana"/>
+                <w:bCs/>
+                <w:color w:val="000000"/>
+                <w:sz w:val="20"/>
+                <w:szCs w:val="20"/>
+              </w:rPr>
+              <w:t>income}</w:t>
             </w:r>
           </w:p>
         </w:tc>
       </w:tr>
     </w:tbl>
-    <w:bookmarkEnd w:id="1"/>
-    <w:p>
-      <w:pPr>
-        <w:pBdr>
-          <w:top w:val="nil"/>
-          <w:left w:val="nil"/>
-          <w:bottom w:val="nil"/>
-          <w:right w:val="nil"/>
-          <w:between w:val="nil"/>
-        </w:pBdr>
-        <w:spacing w:after="0" w:line="276" w:lineRule="auto"/>
-        <w:ind w:left="1080"/>
-        <w:rPr>
-          <w:rFonts w:ascii="Verdana" w:eastAsia="Verdana" w:hAnsi="Verdana" w:cs="Verdana"/>
-          <w:bCs/>
-          <w:color w:val="000000"/>
-          <w:sz w:val="20"/>
-          <w:szCs w:val="20"/>
-        </w:rPr>
-      </w:pPr>
-      <w:r>
-        <w:rPr>
-          <w:rFonts w:ascii="Verdana" w:eastAsia="Verdana" w:hAnsi="Verdana" w:cs="Verdana"/>
-          <w:bCs/>
-          <w:color w:val="000000"/>
-          <w:sz w:val="20"/>
-          <w:szCs w:val="20"/>
-        </w:rPr>
-        <w:lastRenderedPageBreak/>
-        <w:t>{/father}</w:t>
-      </w:r>
-    </w:p>
-    <w:p>
-      <w:pPr>
-        <w:pBdr>
-          <w:top w:val="nil"/>
-          <w:left w:val="nil"/>
-          <w:bottom w:val="nil"/>
-          <w:right w:val="nil"/>
-          <w:between w:val="nil"/>
-        </w:pBdr>
-        <w:spacing w:after="0" w:line="276" w:lineRule="auto"/>
-        <w:ind w:left="1080"/>
-        <w:rPr>
-          <w:rFonts w:ascii="Verdana" w:eastAsia="Verdana" w:hAnsi="Verdana" w:cs="Verdana"/>
-          <w:bCs/>
-          <w:color w:val="000000"/>
-          <w:sz w:val="20"/>
-          <w:szCs w:val="20"/>
-        </w:rPr>
-      </w:pPr>
-      <w:r>
-        <w:rPr>
-          <w:rFonts w:ascii="Verdana" w:eastAsia="Verdana" w:hAnsi="Verdana" w:cs="Verdana"/>
-          <w:bCs/>
-          <w:color w:val="000000"/>
-          <w:sz w:val="20"/>
-          <w:szCs w:val="20"/>
-        </w:rPr>
-        <w:t>{#mother}</w:t>
-      </w:r>
-    </w:p>
-    <w:tbl>
-      <w:tblPr>
-        <w:tblStyle w:val="TableGrid"/>
-        <w:tblW w:w="0" w:type="auto"/>
-        <w:tblInd w:w="1080" w:type="dxa"/>
-        <w:tblBorders>
-          <w:top w:val="none" w:sz="0" w:space="0" w:color="auto"/>
-          <w:left w:val="none" w:sz="0" w:space="0" w:color="auto"/>
-          <w:bottom w:val="none" w:sz="0" w:space="0" w:color="auto"/>
-          <w:right w:val="none" w:sz="0" w:space="0" w:color="auto"/>
-          <w:insideH w:val="none" w:sz="0" w:space="0" w:color="auto"/>
-          <w:insideV w:val="none" w:sz="0" w:space="0" w:color="auto"/>
-        </w:tblBorders>
-        <w:tblLook w:val="04A0" w:firstRow="1" w:lastRow="0" w:firstColumn="1" w:lastColumn="0" w:noHBand="0" w:noVBand="1"/>
-      </w:tblPr>
-      <w:tblGrid>
-        <w:gridCol w:w="2723"/>
-        <w:gridCol w:w="2814"/>
-        <w:gridCol w:w="2743"/>
-      </w:tblGrid>
-      <w:tr>
-        <w:tc>
-          <w:tcPr>
-            <w:tcW w:w="3116" w:type="dxa"/>
-          </w:tcPr>
-          <w:p>
-            <w:pPr>
-              <w:spacing w:after="0" w:line="276" w:lineRule="auto"/>
-              <w:rPr>
-                <w:rFonts w:ascii="Verdana" w:eastAsia="Verdana" w:hAnsi="Verdana" w:cs="Verdana"/>
-                <w:b/>
-                <w:color w:val="000000"/>
-                <w:sz w:val="20"/>
-                <w:szCs w:val="20"/>
-              </w:rPr>
-            </w:pPr>
-            <w:r>
-              <w:rPr>
-                <w:rFonts w:ascii="Verdana" w:eastAsia="Verdana" w:hAnsi="Verdana" w:cs="Verdana"/>
-                <w:b/>
-                <w:color w:val="000000"/>
-                <w:sz w:val="20"/>
-                <w:szCs w:val="20"/>
-              </w:rPr>
-              <w:t>Mother</w:t>
-            </w:r>
-            <w:r>
-              <w:rPr>
-                <w:rFonts w:ascii="Verdana" w:eastAsia="Verdana" w:hAnsi="Verdana" w:cs="Verdana"/>
-                <w:b/>
-                <w:color w:val="000000"/>
-                <w:sz w:val="20"/>
-                <w:szCs w:val="20"/>
-              </w:rPr>
-              <w:t xml:space="preserve">: </w:t>
-            </w:r>
-            <w:r>
-              <w:rPr>
-                <w:rFonts w:ascii="Verdana" w:eastAsia="Verdana" w:hAnsi="Verdana" w:cs="Verdana"/>
-                <w:bCs/>
-                <w:color w:val="000000"/>
-                <w:sz w:val="20"/>
-                <w:szCs w:val="20"/>
-              </w:rPr>
-              <w:t>{name}</w:t>
-            </w:r>
-          </w:p>
-        </w:tc>
-        <w:tc>
-          <w:tcPr>
-            <w:tcW w:w="3117" w:type="dxa"/>
-          </w:tcPr>
-          <w:p>
-            <w:pPr>
-              <w:spacing w:after="0" w:line="276" w:lineRule="auto"/>
-              <w:rPr>
-                <w:rFonts w:ascii="Verdana" w:eastAsia="Verdana" w:hAnsi="Verdana" w:cs="Verdana"/>
-                <w:bCs/>
-                <w:color w:val="000000"/>
-                <w:sz w:val="20"/>
-                <w:szCs w:val="20"/>
-              </w:rPr>
-            </w:pPr>
-            <w:r>
-              <w:rPr>
-                <w:rFonts w:ascii="Verdana" w:eastAsia="Verdana" w:hAnsi="Verdana" w:cs="Verdana"/>
-                <w:bCs/>
-                <w:color w:val="000000"/>
-                <w:sz w:val="20"/>
-                <w:szCs w:val="20"/>
-              </w:rPr>
-              <w:t>Work: {occupation}</w:t>
-            </w:r>
-          </w:p>
-        </w:tc>
-        <w:tc>
-          <w:tcPr>
-            <w:tcW w:w="3117" w:type="dxa"/>
-          </w:tcPr>
-          <w:p>
-            <w:pPr>
-              <w:spacing w:after="0" w:line="276" w:lineRule="auto"/>
-              <w:rPr>
-                <w:rFonts w:ascii="Verdana" w:eastAsia="Verdana" w:hAnsi="Verdana" w:cs="Verdana"/>
-                <w:bCs/>
-                <w:color w:val="000000"/>
-                <w:sz w:val="20"/>
-                <w:szCs w:val="20"/>
-              </w:rPr>
-            </w:pPr>
-            <w:r>
-              <w:rPr>
-                <w:rFonts w:ascii="Verdana" w:eastAsia="Verdana" w:hAnsi="Verdana" w:cs="Verdana"/>
-                <w:bCs/>
-                <w:color w:val="000000"/>
-                <w:sz w:val="20"/>
-                <w:szCs w:val="20"/>
-              </w:rPr>
-              <w:t>Income: {income}</w:t>
-            </w:r>
-          </w:p>
-        </w:tc>
-      </w:tr>
-    </w:tbl>
-    <w:p>
-      <w:pPr>
-        <w:pBdr>
-          <w:top w:val="nil"/>
-          <w:left w:val="nil"/>
-          <w:bottom w:val="nil"/>
-          <w:right w:val="nil"/>
-          <w:between w:val="nil"/>
-        </w:pBdr>
-        <w:spacing w:after="0" w:line="276" w:lineRule="auto"/>
-        <w:ind w:left="1080"/>
-        <w:rPr>
-          <w:rFonts w:ascii="Verdana" w:eastAsia="Verdana" w:hAnsi="Verdana" w:cs="Verdana"/>
-          <w:bCs/>
-          <w:color w:val="000000"/>
-          <w:sz w:val="20"/>
-          <w:szCs w:val="20"/>
-        </w:rPr>
-      </w:pPr>
-      <w:r>
-        <w:rPr>
-          <w:rFonts w:ascii="Verdana" w:eastAsia="Verdana" w:hAnsi="Verdana" w:cs="Verdana"/>
-          <w:bCs/>
-          <w:color w:val="000000"/>
-          <w:sz w:val="20"/>
-          <w:szCs w:val="20"/>
-        </w:rPr>
-        <w:t>{/mother}</w:t>
-      </w:r>
-    </w:p>
     <w:p>
       <w:pPr>
         <w:pBdr>
@@ -6100,6 +5767,7 @@
                 <w:sz w:val="20"/>
                 <w:szCs w:val="20"/>
               </w:rPr>
+              <w:lastRenderedPageBreak/>
               <w:t>Name</w:t>
             </w:r>
           </w:p>
@@ -6407,47 +6075,7 @@
                 <w:sz w:val="20"/>
                 <w:szCs w:val="20"/>
               </w:rPr>
-              <w:t>}{last_name}, {</w:t>
-            </w:r>
-            <w:proofErr w:type="spellStart"/>
-            <w:r>
-              <w:rPr>
-                <w:rFonts w:ascii="Verdana" w:eastAsia="Verdana" w:hAnsi="Verdana" w:cs="Verdana"/>
-                <w:color w:val="000000"/>
-                <w:sz w:val="20"/>
-                <w:szCs w:val="20"/>
-              </w:rPr>
-              <w:t>first_name</w:t>
-            </w:r>
-            <w:proofErr w:type="spellEnd"/>
-            <w:r>
-              <w:rPr>
-                <w:rFonts w:ascii="Verdana" w:eastAsia="Verdana" w:hAnsi="Verdana" w:cs="Verdana"/>
-                <w:color w:val="000000"/>
-                <w:sz w:val="20"/>
-                <w:szCs w:val="20"/>
-              </w:rPr>
-              <w:t>} {</w:t>
-            </w:r>
-            <w:proofErr w:type="spellStart"/>
-            <w:r>
-              <w:rPr>
-                <w:rFonts w:ascii="Verdana" w:eastAsia="Verdana" w:hAnsi="Verdana" w:cs="Verdana"/>
-                <w:color w:val="000000"/>
-                <w:sz w:val="20"/>
-                <w:szCs w:val="20"/>
-              </w:rPr>
-              <w:t>middle_name</w:t>
-            </w:r>
-            <w:proofErr w:type="spellEnd"/>
-            <w:r>
-              <w:rPr>
-                <w:rFonts w:ascii="Verdana" w:eastAsia="Verdana" w:hAnsi="Verdana" w:cs="Verdana"/>
-                <w:color w:val="000000"/>
-                <w:sz w:val="20"/>
-                <w:szCs w:val="20"/>
-              </w:rPr>
-              <w:t>}</w:t>
+              <w:t>}{last_name}, {first_name} {middle_name}</w:t>
             </w:r>
           </w:p>
         </w:tc>
@@ -6535,27 +6163,7 @@
                 <w:sz w:val="20"/>
                 <w:szCs w:val="20"/>
               </w:rPr>
-              <w:t>{</w:t>
-            </w:r>
-            <w:proofErr w:type="spellStart"/>
-            <w:r>
-              <w:rPr>
-                <w:rFonts w:ascii="Verdana" w:eastAsia="Verdana" w:hAnsi="Verdana" w:cs="Verdana"/>
-                <w:color w:val="000000"/>
-                <w:sz w:val="20"/>
-                <w:szCs w:val="20"/>
-              </w:rPr>
-              <w:t>civil_status</w:t>
-            </w:r>
-            <w:proofErr w:type="spellEnd"/>
-            <w:r>
-              <w:rPr>
-                <w:rFonts w:ascii="Verdana" w:eastAsia="Verdana" w:hAnsi="Verdana" w:cs="Verdana"/>
-                <w:color w:val="000000"/>
-                <w:sz w:val="20"/>
-                <w:szCs w:val="20"/>
-              </w:rPr>
-              <w:t>}</w:t>
+              <w:t>{civil_status}</w:t>
             </w:r>
           </w:p>
         </w:tc>
@@ -6599,27 +6207,7 @@
                 <w:sz w:val="20"/>
                 <w:szCs w:val="20"/>
               </w:rPr>
-              <w:t>{</w:t>
-            </w:r>
-            <w:proofErr w:type="spellStart"/>
-            <w:r>
-              <w:rPr>
-                <w:rFonts w:ascii="Verdana" w:eastAsia="Verdana" w:hAnsi="Verdana" w:cs="Verdana"/>
-                <w:color w:val="000000"/>
-                <w:sz w:val="20"/>
-                <w:szCs w:val="20"/>
-              </w:rPr>
-              <w:t>relationship_to_sm</w:t>
-            </w:r>
-            <w:proofErr w:type="spellEnd"/>
-            <w:r>
-              <w:rPr>
-                <w:rFonts w:ascii="Verdana" w:eastAsia="Verdana" w:hAnsi="Verdana" w:cs="Verdana"/>
-                <w:color w:val="000000"/>
-                <w:sz w:val="20"/>
-                <w:szCs w:val="20"/>
-              </w:rPr>
-              <w:t>}</w:t>
+              <w:t>{relationship_to_sm}</w:t>
             </w:r>
           </w:p>
         </w:tc>
@@ -6663,27 +6251,7 @@
                 <w:sz w:val="20"/>
                 <w:szCs w:val="20"/>
               </w:rPr>
-              <w:t>{</w:t>
-            </w:r>
-            <w:proofErr w:type="spellStart"/>
-            <w:r>
-              <w:rPr>
-                <w:rFonts w:ascii="Verdana" w:eastAsia="Verdana" w:hAnsi="Verdana" w:cs="Verdana"/>
-                <w:color w:val="000000"/>
-                <w:sz w:val="20"/>
-                <w:szCs w:val="20"/>
-              </w:rPr>
-              <w:t>edu_attainment</w:t>
-            </w:r>
-            <w:proofErr w:type="spellEnd"/>
-            <w:r>
-              <w:rPr>
-                <w:rFonts w:ascii="Verdana" w:eastAsia="Verdana" w:hAnsi="Verdana" w:cs="Verdana"/>
-                <w:color w:val="000000"/>
-                <w:sz w:val="20"/>
-                <w:szCs w:val="20"/>
-              </w:rPr>
-              <w:t>}</w:t>
+              <w:t>{edu_attainment}</w:t>
             </w:r>
           </w:p>
         </w:tc>
@@ -6771,7 +6339,25 @@
                 <w:sz w:val="20"/>
                 <w:szCs w:val="20"/>
               </w:rPr>
-              <w:t>{income}{/}</w:t>
+              <w:t>{income}{/</w:t>
+            </w:r>
+            <w:r>
+              <w:rPr>
+                <w:rFonts w:ascii="Verdana" w:eastAsia="Verdana" w:hAnsi="Verdana" w:cs="Verdana"/>
+                <w:color w:val="000000"/>
+                <w:sz w:val="20"/>
+                <w:szCs w:val="20"/>
+              </w:rPr>
+              <w:t>otherFamily</w:t>
+            </w:r>
+            <w:r>
+              <w:rPr>
+                <w:rFonts w:ascii="Verdana" w:eastAsia="Verdana" w:hAnsi="Verdana" w:cs="Verdana"/>
+                <w:color w:val="000000"/>
+                <w:sz w:val="20"/>
+                <w:szCs w:val="20"/>
+              </w:rPr>
+              <w:t>}</w:t>
             </w:r>
           </w:p>
         </w:tc>
@@ -6943,7 +6529,6 @@
               </w:rPr>
               <w:t>{</w:t>
             </w:r>
-            <w:proofErr w:type="spellStart"/>
             <w:r>
               <w:rPr>
                 <w:rFonts w:ascii="Verdana" w:eastAsia="Verdana" w:hAnsi="Verdana" w:cs="Verdana"/>
@@ -6954,7 +6539,6 @@
               </w:rPr>
               <w:t>sm_progress</w:t>
             </w:r>
-            <w:proofErr w:type="spellEnd"/>
             <w:r>
               <w:rPr>
                 <w:rFonts w:ascii="Verdana" w:eastAsia="Verdana" w:hAnsi="Verdana" w:cs="Verdana"/>
@@ -6998,7 +6582,6 @@
               </w:rPr>
               <w:t>{</w:t>
             </w:r>
-            <w:proofErr w:type="spellStart"/>
             <w:r>
               <w:rPr>
                 <w:rFonts w:ascii="Verdana" w:eastAsia="Verdana" w:hAnsi="Verdana" w:cs="Verdana"/>
@@ -7009,7 +6592,6 @@
               </w:rPr>
               <w:t>family_progress</w:t>
             </w:r>
-            <w:proofErr w:type="spellEnd"/>
             <w:r>
               <w:rPr>
                 <w:rFonts w:ascii="Verdana" w:eastAsia="Verdana" w:hAnsi="Verdana" w:cs="Verdana"/>
@@ -7103,18 +6685,195 @@
         </w:rPr>
         <w:t>{</w:t>
       </w:r>
-      <w:proofErr w:type="spellStart"/>
-      <w:r>
-        <w:rPr>
-          <w:rFonts w:ascii="Verdana" w:eastAsia="Verdana" w:hAnsi="Verdana" w:cs="Verdana"/>
-          <w:bCs/>
-          <w:color w:val="000000"/>
-          <w:sz w:val="20"/>
-          <w:szCs w:val="20"/>
-        </w:rPr>
-        <w:t>observation_findings</w:t>
-      </w:r>
-      <w:proofErr w:type="spellEnd"/>
+      <w:r>
+        <w:rPr>
+          <w:rFonts w:ascii="Verdana" w:eastAsia="Verdana" w:hAnsi="Verdana" w:cs="Verdana"/>
+          <w:bCs/>
+          <w:color w:val="000000"/>
+          <w:sz w:val="20"/>
+          <w:szCs w:val="20"/>
+        </w:rPr>
+        <w:t>observation_findings}</w:t>
+      </w:r>
+    </w:p>
+    <w:p>
+      <w:pPr>
+        <w:pBdr>
+          <w:top w:val="nil"/>
+          <w:left w:val="nil"/>
+          <w:bottom w:val="nil"/>
+          <w:right w:val="nil"/>
+          <w:between w:val="nil"/>
+        </w:pBdr>
+        <w:spacing w:after="0" w:line="276" w:lineRule="auto"/>
+        <w:ind w:left="1080"/>
+        <w:rPr>
+          <w:rFonts w:ascii="Verdana" w:eastAsia="Verdana" w:hAnsi="Verdana" w:cs="Verdana"/>
+          <w:b/>
+          <w:color w:val="000000"/>
+          <w:sz w:val="20"/>
+          <w:szCs w:val="20"/>
+        </w:rPr>
+      </w:pPr>
+    </w:p>
+    <w:p>
+      <w:pPr>
+        <w:pBdr>
+          <w:top w:val="nil"/>
+          <w:left w:val="nil"/>
+          <w:bottom w:val="nil"/>
+          <w:right w:val="nil"/>
+          <w:between w:val="nil"/>
+        </w:pBdr>
+        <w:spacing w:after="0" w:line="276" w:lineRule="auto"/>
+        <w:ind w:left="1080"/>
+        <w:rPr>
+          <w:rFonts w:ascii="Verdana" w:eastAsia="Verdana" w:hAnsi="Verdana" w:cs="Verdana"/>
+          <w:b/>
+          <w:color w:val="000000"/>
+          <w:sz w:val="20"/>
+          <w:szCs w:val="20"/>
+        </w:rPr>
+      </w:pPr>
+      <w:r>
+        <w:rPr>
+          <w:rFonts w:ascii="Verdana" w:eastAsia="Verdana" w:hAnsi="Verdana" w:cs="Verdana"/>
+          <w:b/>
+          <w:color w:val="000000"/>
+          <w:sz w:val="20"/>
+          <w:szCs w:val="20"/>
+        </w:rPr>
+        <w:t>Interventions Made</w:t>
+      </w:r>
+    </w:p>
+    <w:p>
+      <w:pPr>
+        <w:pBdr>
+          <w:top w:val="nil"/>
+          <w:left w:val="nil"/>
+          <w:bottom w:val="nil"/>
+          <w:right w:val="nil"/>
+          <w:between w:val="nil"/>
+        </w:pBdr>
+        <w:spacing w:after="0" w:line="276" w:lineRule="auto"/>
+        <w:ind w:left="360" w:firstLine="720"/>
+        <w:rPr>
+          <w:rFonts w:ascii="Verdana" w:eastAsia="Verdana" w:hAnsi="Verdana" w:cs="Verdana"/>
+          <w:bCs/>
+          <w:color w:val="000000"/>
+          <w:sz w:val="20"/>
+          <w:szCs w:val="20"/>
+        </w:rPr>
+      </w:pPr>
+      <w:r>
+        <w:rPr>
+          <w:rFonts w:ascii="Verdana" w:eastAsia="Verdana" w:hAnsi="Verdana" w:cs="Verdana"/>
+          <w:bCs/>
+          <w:color w:val="000000"/>
+          <w:sz w:val="20"/>
+          <w:szCs w:val="20"/>
+        </w:rPr>
+        <w:t>{</w:t>
+      </w:r>
+      <w:r>
+        <w:rPr>
+          <w:rFonts w:ascii="Verdana" w:eastAsia="Verdana" w:hAnsi="Verdana" w:cs="Verdana"/>
+          <w:bCs/>
+          <w:color w:val="000000"/>
+          <w:sz w:val="20"/>
+          <w:szCs w:val="20"/>
+        </w:rPr>
+        <w:t>interventions}</w:t>
+      </w:r>
+    </w:p>
+    <w:p>
+      <w:pPr>
+        <w:pBdr>
+          <w:top w:val="nil"/>
+          <w:left w:val="nil"/>
+          <w:bottom w:val="nil"/>
+          <w:right w:val="nil"/>
+          <w:between w:val="nil"/>
+        </w:pBdr>
+        <w:spacing w:after="0" w:line="276" w:lineRule="auto"/>
+        <w:rPr>
+          <w:rFonts w:ascii="Verdana" w:eastAsia="Verdana" w:hAnsi="Verdana" w:cs="Verdana"/>
+          <w:bCs/>
+          <w:color w:val="000000"/>
+          <w:sz w:val="20"/>
+          <w:szCs w:val="20"/>
+        </w:rPr>
+      </w:pPr>
+    </w:p>
+    <w:p>
+      <w:pPr>
+        <w:pBdr>
+          <w:top w:val="nil"/>
+          <w:left w:val="nil"/>
+          <w:bottom w:val="nil"/>
+          <w:right w:val="nil"/>
+          <w:between w:val="nil"/>
+        </w:pBdr>
+        <w:spacing w:after="0" w:line="276" w:lineRule="auto"/>
+        <w:ind w:left="1080"/>
+        <w:rPr>
+          <w:rFonts w:ascii="Verdana" w:eastAsia="Verdana" w:hAnsi="Verdana" w:cs="Verdana"/>
+          <w:bCs/>
+          <w:color w:val="000000"/>
+          <w:sz w:val="20"/>
+          <w:szCs w:val="20"/>
+        </w:rPr>
+      </w:pPr>
+      <w:r>
+        <w:rPr>
+          <w:rFonts w:ascii="Verdana" w:eastAsia="Verdana" w:hAnsi="Verdana" w:cs="Verdana"/>
+          <w:b/>
+          <w:color w:val="000000"/>
+          <w:sz w:val="20"/>
+          <w:szCs w:val="20"/>
+        </w:rPr>
+        <w:t>Recommendations</w:t>
+      </w:r>
+    </w:p>
+    <w:p>
+      <w:pPr>
+        <w:pBdr>
+          <w:top w:val="nil"/>
+          <w:left w:val="nil"/>
+          <w:bottom w:val="nil"/>
+          <w:right w:val="nil"/>
+          <w:between w:val="nil"/>
+        </w:pBdr>
+        <w:spacing w:after="0" w:line="276" w:lineRule="auto"/>
+        <w:ind w:left="1080"/>
+        <w:rPr>
+          <w:rFonts w:ascii="Verdana" w:eastAsia="Verdana" w:hAnsi="Verdana" w:cs="Verdana"/>
+          <w:bCs/>
+          <w:color w:val="000000"/>
+          <w:sz w:val="20"/>
+          <w:szCs w:val="20"/>
+        </w:rPr>
+      </w:pPr>
+      <w:r>
+        <w:rPr>
+          <w:rFonts w:ascii="Verdana" w:eastAsia="Verdana" w:hAnsi="Verdana" w:cs="Verdana"/>
+          <w:bCs/>
+          <w:color w:val="000000"/>
+          <w:sz w:val="20"/>
+          <w:szCs w:val="20"/>
+        </w:rPr>
+        <w:t>{</w:t>
+      </w:r>
+      <w:r>
+        <w:rPr>
+          <w:rFonts w:ascii="Verdana" w:eastAsia="Verdana" w:hAnsi="Verdana" w:cs="Verdana"/>
+          <w:bCs/>
+          <w:color w:val="000000"/>
+          <w:sz w:val="20"/>
+          <w:szCs w:val="20"/>
+        </w:rPr>
+        <w:t>recommendations</w:t>
+      </w:r>
       <w:r>
         <w:rPr>
           <w:rFonts w:ascii="Verdana" w:eastAsia="Verdana" w:hAnsi="Verdana" w:cs="Verdana"/>
@@ -7139,12 +6898,42 @@
         <w:ind w:left="1080"/>
         <w:rPr>
           <w:rFonts w:ascii="Verdana" w:eastAsia="Verdana" w:hAnsi="Verdana" w:cs="Verdana"/>
+          <w:bCs/>
+          <w:color w:val="000000"/>
+          <w:sz w:val="20"/>
+          <w:szCs w:val="20"/>
+        </w:rPr>
+      </w:pPr>
+    </w:p>
+    <w:p>
+      <w:pPr>
+        <w:pBdr>
+          <w:top w:val="nil"/>
+          <w:left w:val="nil"/>
+          <w:bottom w:val="nil"/>
+          <w:right w:val="nil"/>
+          <w:between w:val="nil"/>
+        </w:pBdr>
+        <w:spacing w:after="0" w:line="276" w:lineRule="auto"/>
+        <w:ind w:left="1080"/>
+        <w:rPr>
+          <w:rFonts w:ascii="Verdana" w:eastAsia="Verdana" w:hAnsi="Verdana" w:cs="Verdana"/>
           <w:b/>
           <w:color w:val="000000"/>
           <w:sz w:val="20"/>
           <w:szCs w:val="20"/>
         </w:rPr>
       </w:pPr>
+      <w:r>
+        <w:rPr>
+          <w:rFonts w:ascii="Verdana" w:eastAsia="Verdana" w:hAnsi="Verdana" w:cs="Verdana"/>
+          <w:b/>
+          <w:color w:val="000000"/>
+          <w:sz w:val="20"/>
+          <w:szCs w:val="20"/>
+        </w:rPr>
+        <w:t>Agreement (if any)</w:t>
+      </w:r>
     </w:p>
     <w:p>
       <w:pPr>
@@ -7159,36 +6948,6 @@
         <w:ind w:left="1080"/>
         <w:rPr>
           <w:rFonts w:ascii="Verdana" w:eastAsia="Verdana" w:hAnsi="Verdana" w:cs="Verdana"/>
-          <w:b/>
-          <w:color w:val="000000"/>
-          <w:sz w:val="20"/>
-          <w:szCs w:val="20"/>
-        </w:rPr>
-      </w:pPr>
-      <w:r>
-        <w:rPr>
-          <w:rFonts w:ascii="Verdana" w:eastAsia="Verdana" w:hAnsi="Verdana" w:cs="Verdana"/>
-          <w:b/>
-          <w:color w:val="000000"/>
-          <w:sz w:val="20"/>
-          <w:szCs w:val="20"/>
-        </w:rPr>
-        <w:t>Interventions Made</w:t>
-      </w:r>
-    </w:p>
-    <w:p>
-      <w:pPr>
-        <w:pBdr>
-          <w:top w:val="nil"/>
-          <w:left w:val="nil"/>
-          <w:bottom w:val="nil"/>
-          <w:right w:val="nil"/>
-          <w:between w:val="nil"/>
-        </w:pBdr>
-        <w:spacing w:after="0" w:line="276" w:lineRule="auto"/>
-        <w:ind w:left="360" w:firstLine="720"/>
-        <w:rPr>
-          <w:rFonts w:ascii="Verdana" w:eastAsia="Verdana" w:hAnsi="Verdana" w:cs="Verdana"/>
           <w:bCs/>
           <w:color w:val="000000"/>
           <w:sz w:val="20"/>
@@ -7213,25 +6972,35 @@
           <w:sz w:val="20"/>
           <w:szCs w:val="20"/>
         </w:rPr>
-        <w:t>interventions}</w:t>
-      </w:r>
-    </w:p>
-    <w:p>
-      <w:pPr>
-        <w:pBdr>
-          <w:top w:val="nil"/>
-          <w:left w:val="nil"/>
-          <w:bottom w:val="nil"/>
-          <w:right w:val="nil"/>
-          <w:between w:val="nil"/>
-        </w:pBdr>
-        <w:spacing w:after="0" w:line="276" w:lineRule="auto"/>
-        <w:rPr>
-          <w:rFonts w:ascii="Verdana" w:eastAsia="Verdana" w:hAnsi="Verdana" w:cs="Verdana"/>
-          <w:bCs/>
-          <w:color w:val="000000"/>
-          <w:sz w:val="20"/>
-          <w:szCs w:val="20"/>
+        <w:t>agreement</w:t>
+      </w:r>
+      <w:r>
+        <w:rPr>
+          <w:rFonts w:ascii="Verdana" w:eastAsia="Verdana" w:hAnsi="Verdana" w:cs="Verdana"/>
+          <w:bCs/>
+          <w:color w:val="000000"/>
+          <w:sz w:val="20"/>
+          <w:szCs w:val="20"/>
+        </w:rPr>
+        <w:t>}</w:t>
+      </w:r>
+    </w:p>
+    <w:p>
+      <w:pPr>
+        <w:pBdr>
+          <w:top w:val="nil"/>
+          <w:left w:val="nil"/>
+          <w:bottom w:val="nil"/>
+          <w:right w:val="nil"/>
+          <w:between w:val="nil"/>
+        </w:pBdr>
+        <w:spacing w:after="0" w:line="276" w:lineRule="auto"/>
+        <w:rPr>
+          <w:rFonts w:ascii="Verdana" w:eastAsia="Verdana" w:hAnsi="Verdana" w:cs="Verdana"/>
+          <w:bCs/>
+          <w:color w:val="000000"/>
+          <w:sz w:val="24"/>
+          <w:szCs w:val="24"/>
         </w:rPr>
       </w:pPr>
     </w:p>
@@ -7250,240 +7019,19 @@
           <w:rFonts w:ascii="Verdana" w:eastAsia="Verdana" w:hAnsi="Verdana" w:cs="Verdana"/>
           <w:bCs/>
           <w:color w:val="000000"/>
-          <w:sz w:val="20"/>
-          <w:szCs w:val="20"/>
-        </w:rPr>
-      </w:pPr>
-      <w:r>
-        <w:rPr>
-          <w:rFonts w:ascii="Verdana" w:eastAsia="Verdana" w:hAnsi="Verdana" w:cs="Verdana"/>
-          <w:b/>
-          <w:color w:val="000000"/>
-          <w:sz w:val="20"/>
-          <w:szCs w:val="20"/>
-        </w:rPr>
-        <w:t>Recommendations</w:t>
-      </w:r>
-    </w:p>
-    <w:p>
-      <w:pPr>
-        <w:pBdr>
-          <w:top w:val="nil"/>
-          <w:left w:val="nil"/>
-          <w:bottom w:val="nil"/>
-          <w:right w:val="nil"/>
-          <w:between w:val="nil"/>
-        </w:pBdr>
-        <w:spacing w:after="0" w:line="276" w:lineRule="auto"/>
-        <w:ind w:left="1080"/>
-        <w:rPr>
-          <w:rFonts w:ascii="Verdana" w:eastAsia="Verdana" w:hAnsi="Verdana" w:cs="Verdana"/>
-          <w:bCs/>
-          <w:color w:val="000000"/>
-          <w:sz w:val="20"/>
-          <w:szCs w:val="20"/>
-        </w:rPr>
-      </w:pPr>
-      <w:r>
-        <w:rPr>
-          <w:rFonts w:ascii="Verdana" w:eastAsia="Verdana" w:hAnsi="Verdana" w:cs="Verdana"/>
-          <w:bCs/>
-          <w:color w:val="000000"/>
-          <w:sz w:val="20"/>
-          <w:szCs w:val="20"/>
-        </w:rPr>
-        <w:t>{</w:t>
-      </w:r>
-      <w:r>
-        <w:rPr>
-          <w:rFonts w:ascii="Verdana" w:eastAsia="Verdana" w:hAnsi="Verdana" w:cs="Verdana"/>
-          <w:bCs/>
-          <w:color w:val="000000"/>
-          <w:sz w:val="20"/>
-          <w:szCs w:val="20"/>
-        </w:rPr>
-        <w:t>recommendations</w:t>
-      </w:r>
-      <w:r>
-        <w:rPr>
-          <w:rFonts w:ascii="Verdana" w:eastAsia="Verdana" w:hAnsi="Verdana" w:cs="Verdana"/>
-          <w:bCs/>
-          <w:color w:val="000000"/>
-          <w:sz w:val="20"/>
-          <w:szCs w:val="20"/>
-        </w:rPr>
-        <w:t>}</w:t>
-      </w:r>
-    </w:p>
-    <w:p>
-      <w:pPr>
-        <w:pBdr>
-          <w:top w:val="nil"/>
-          <w:left w:val="nil"/>
-          <w:bottom w:val="nil"/>
-          <w:right w:val="nil"/>
-          <w:between w:val="nil"/>
-        </w:pBdr>
-        <w:spacing w:after="0" w:line="276" w:lineRule="auto"/>
-        <w:ind w:left="1080"/>
-        <w:rPr>
-          <w:rFonts w:ascii="Verdana" w:eastAsia="Verdana" w:hAnsi="Verdana" w:cs="Verdana"/>
-          <w:bCs/>
-          <w:color w:val="000000"/>
-          <w:sz w:val="20"/>
-          <w:szCs w:val="20"/>
-        </w:rPr>
-      </w:pPr>
-    </w:p>
-    <w:p>
-      <w:pPr>
-        <w:pBdr>
-          <w:top w:val="nil"/>
-          <w:left w:val="nil"/>
-          <w:bottom w:val="nil"/>
-          <w:right w:val="nil"/>
-          <w:between w:val="nil"/>
-        </w:pBdr>
-        <w:spacing w:after="0" w:line="276" w:lineRule="auto"/>
-        <w:ind w:left="1080"/>
-        <w:rPr>
-          <w:rFonts w:ascii="Verdana" w:eastAsia="Verdana" w:hAnsi="Verdana" w:cs="Verdana"/>
-          <w:b/>
-          <w:color w:val="000000"/>
-          <w:sz w:val="20"/>
-          <w:szCs w:val="20"/>
-        </w:rPr>
-      </w:pPr>
-      <w:r>
-        <w:rPr>
-          <w:rFonts w:ascii="Verdana" w:eastAsia="Verdana" w:hAnsi="Verdana" w:cs="Verdana"/>
-          <w:b/>
-          <w:color w:val="000000"/>
-          <w:sz w:val="20"/>
-          <w:szCs w:val="20"/>
-        </w:rPr>
-        <w:t>Agreement (if any)</w:t>
-      </w:r>
-    </w:p>
-    <w:p>
-      <w:pPr>
-        <w:pBdr>
-          <w:top w:val="nil"/>
-          <w:left w:val="nil"/>
-          <w:bottom w:val="nil"/>
-          <w:right w:val="nil"/>
-          <w:between w:val="nil"/>
-        </w:pBdr>
-        <w:spacing w:after="0" w:line="276" w:lineRule="auto"/>
-        <w:ind w:left="1080"/>
-        <w:rPr>
-          <w:rFonts w:ascii="Verdana" w:eastAsia="Verdana" w:hAnsi="Verdana" w:cs="Verdana"/>
-          <w:bCs/>
-          <w:color w:val="000000"/>
-          <w:sz w:val="20"/>
-          <w:szCs w:val="20"/>
-        </w:rPr>
-      </w:pPr>
-      <w:r>
-        <w:rPr>
-          <w:rFonts w:ascii="Verdana" w:eastAsia="Verdana" w:hAnsi="Verdana" w:cs="Verdana"/>
-          <w:bCs/>
-          <w:color w:val="000000"/>
-          <w:sz w:val="20"/>
-          <w:szCs w:val="20"/>
-        </w:rPr>
-        <w:t>{</w:t>
-      </w:r>
-      <w:r>
-        <w:rPr>
-          <w:rFonts w:ascii="Verdana" w:eastAsia="Verdana" w:hAnsi="Verdana" w:cs="Verdana"/>
-          <w:bCs/>
-          <w:color w:val="000000"/>
-          <w:sz w:val="20"/>
-          <w:szCs w:val="20"/>
-        </w:rPr>
-        <w:t>agreement</w:t>
-      </w:r>
-      <w:r>
-        <w:rPr>
-          <w:rFonts w:ascii="Verdana" w:eastAsia="Verdana" w:hAnsi="Verdana" w:cs="Verdana"/>
-          <w:bCs/>
-          <w:color w:val="000000"/>
-          <w:sz w:val="20"/>
-          <w:szCs w:val="20"/>
-        </w:rPr>
-        <w:t>}</w:t>
-      </w:r>
-    </w:p>
-    <w:p>
-      <w:pPr>
-        <w:pBdr>
-          <w:top w:val="nil"/>
-          <w:left w:val="nil"/>
-          <w:bottom w:val="nil"/>
-          <w:right w:val="nil"/>
-          <w:between w:val="nil"/>
-        </w:pBdr>
-        <w:spacing w:after="0" w:line="276" w:lineRule="auto"/>
-        <w:rPr>
-          <w:rFonts w:ascii="Verdana" w:eastAsia="Verdana" w:hAnsi="Verdana" w:cs="Verdana"/>
-          <w:bCs/>
-          <w:color w:val="000000"/>
-          <w:sz w:val="24"/>
-          <w:szCs w:val="24"/>
-        </w:rPr>
-      </w:pPr>
-    </w:p>
-    <w:p>
-      <w:pPr>
-        <w:pBdr>
-          <w:top w:val="nil"/>
-          <w:left w:val="nil"/>
-          <w:bottom w:val="nil"/>
-          <w:right w:val="nil"/>
-          <w:between w:val="nil"/>
-        </w:pBdr>
-        <w:spacing w:after="0" w:line="276" w:lineRule="auto"/>
-        <w:ind w:left="1080"/>
-        <w:rPr>
-          <w:rFonts w:ascii="Verdana" w:eastAsia="Verdana" w:hAnsi="Verdana" w:cs="Verdana"/>
-          <w:bCs/>
-          <w:color w:val="000000"/>
-          <w:sz w:val="24"/>
-          <w:szCs w:val="24"/>
-        </w:rPr>
-      </w:pPr>
-      <w:r>
-        <w:rPr>
-          <w:rFonts w:ascii="Verdana" w:eastAsia="Verdana" w:hAnsi="Verdana" w:cs="Verdana"/>
-          <w:bCs/>
-          <w:color w:val="000000"/>
-          <w:sz w:val="24"/>
-          <w:szCs w:val="24"/>
-        </w:rPr>
-        <w:t>{/</w:t>
-      </w:r>
-      <w:proofErr w:type="spellStart"/>
-      <w:r>
-        <w:rPr>
-          <w:rFonts w:ascii="Verdana" w:eastAsia="Verdana" w:hAnsi="Verdana" w:cs="Verdana"/>
-          <w:bCs/>
-          <w:color w:val="000000"/>
-          <w:sz w:val="24"/>
-          <w:szCs w:val="24"/>
-        </w:rPr>
-        <w:t>homevisit</w:t>
-      </w:r>
-      <w:proofErr w:type="spellEnd"/>
-      <w:r>
-        <w:rPr>
-          <w:rFonts w:ascii="Verdana" w:eastAsia="Verdana" w:hAnsi="Verdana" w:cs="Verdana"/>
-          <w:bCs/>
-          <w:color w:val="000000"/>
-          <w:sz w:val="24"/>
-          <w:szCs w:val="24"/>
-        </w:rPr>
-        <w:t>}</w:t>
+          <w:sz w:val="24"/>
+          <w:szCs w:val="24"/>
+        </w:rPr>
+      </w:pPr>
+      <w:r>
+        <w:rPr>
+          <w:rFonts w:ascii="Verdana" w:eastAsia="Verdana" w:hAnsi="Verdana" w:cs="Verdana"/>
+          <w:bCs/>
+          <w:color w:val="000000"/>
+          <w:sz w:val="24"/>
+          <w:szCs w:val="24"/>
+        </w:rPr>
+        <w:t>{/homevisit}</w:t>
       </w:r>
     </w:p>
     <w:p>
@@ -7852,29 +7400,7 @@
           <w:sz w:val="20"/>
           <w:szCs w:val="20"/>
         </w:rPr>
-        <w:t>{</w:t>
-      </w:r>
-      <w:proofErr w:type="spellStart"/>
-      <w:r>
-        <w:rPr>
-          <w:rFonts w:ascii="Verdana" w:eastAsia="Verdana" w:hAnsi="Verdana" w:cs="Verdana"/>
-          <w:bCs/>
-          <w:color w:val="000000"/>
-          <w:sz w:val="20"/>
-          <w:szCs w:val="20"/>
-        </w:rPr>
-        <w:t>sponsor_name</w:t>
-      </w:r>
-      <w:proofErr w:type="spellEnd"/>
-      <w:r>
-        <w:rPr>
-          <w:rFonts w:ascii="Verdana" w:eastAsia="Verdana" w:hAnsi="Verdana" w:cs="Verdana"/>
-          <w:bCs/>
-          <w:color w:val="000000"/>
-          <w:sz w:val="20"/>
-          <w:szCs w:val="20"/>
-        </w:rPr>
-        <w:t>}</w:t>
+        <w:t>{sponsor_name}</w:t>
       </w:r>
     </w:p>
     <w:p>
@@ -7904,50 +7430,208 @@
           <w:sz w:val="20"/>
           <w:szCs w:val="20"/>
         </w:rPr>
+        <w:t>Sponsorship Date:</w:t>
+      </w:r>
+      <w:r>
+        <w:rPr>
+          <w:rFonts w:ascii="Verdana" w:eastAsia="Verdana" w:hAnsi="Verdana" w:cs="Verdana"/>
+          <w:bCs/>
+          <w:color w:val="000000"/>
+          <w:sz w:val="20"/>
+          <w:szCs w:val="20"/>
+        </w:rPr>
+        <w:t xml:space="preserve"> </w:t>
+      </w:r>
+      <w:r>
+        <w:rPr>
+          <w:rFonts w:ascii="Verdana" w:eastAsia="Verdana" w:hAnsi="Verdana" w:cs="Verdana"/>
+          <w:bCs/>
+          <w:color w:val="000000"/>
+          <w:sz w:val="20"/>
+          <w:szCs w:val="20"/>
+        </w:rPr>
+        <w:t>{sponsorship_date}</w:t>
+      </w:r>
+    </w:p>
+    <w:p>
+      <w:pPr>
+        <w:pBdr>
+          <w:top w:val="nil"/>
+          <w:left w:val="nil"/>
+          <w:bottom w:val="nil"/>
+          <w:right w:val="nil"/>
+          <w:between w:val="nil"/>
+        </w:pBdr>
+        <w:spacing w:after="0" w:line="276" w:lineRule="auto"/>
+        <w:ind w:left="1080"/>
+        <w:rPr>
+          <w:rFonts w:ascii="Verdana" w:eastAsia="Verdana" w:hAnsi="Verdana" w:cs="Verdana"/>
+          <w:bCs/>
+          <w:color w:val="000000"/>
+          <w:sz w:val="20"/>
+          <w:szCs w:val="20"/>
+        </w:rPr>
+      </w:pPr>
+      <w:r>
+        <w:rPr>
+          <w:rFonts w:ascii="Verdana" w:eastAsia="Verdana" w:hAnsi="Verdana" w:cs="Verdana"/>
+          <w:b/>
+          <w:color w:val="000000"/>
+          <w:sz w:val="20"/>
+          <w:szCs w:val="20"/>
+        </w:rPr>
+        <w:t>Date Accomplished:</w:t>
+      </w:r>
+      <w:r>
+        <w:rPr>
+          <w:rFonts w:ascii="Verdana" w:eastAsia="Verdana" w:hAnsi="Verdana" w:cs="Verdana"/>
+          <w:bCs/>
+          <w:color w:val="000000"/>
+          <w:sz w:val="20"/>
+          <w:szCs w:val="20"/>
+        </w:rPr>
+        <w:t xml:space="preserve"> </w:t>
+      </w:r>
+      <w:r>
+        <w:rPr>
+          <w:rFonts w:ascii="Verdana" w:eastAsia="Verdana" w:hAnsi="Verdana" w:cs="Verdana"/>
+          <w:bCs/>
+          <w:color w:val="000000"/>
+          <w:sz w:val="20"/>
+          <w:szCs w:val="20"/>
+        </w:rPr>
+        <w:t>{date_accomplished}</w:t>
+      </w:r>
+    </w:p>
+    <w:p>
+      <w:pPr>
+        <w:pBdr>
+          <w:top w:val="nil"/>
+          <w:left w:val="nil"/>
+          <w:bottom w:val="nil"/>
+          <w:right w:val="nil"/>
+          <w:between w:val="nil"/>
+        </w:pBdr>
+        <w:spacing w:after="0" w:line="276" w:lineRule="auto"/>
+        <w:ind w:left="1080"/>
+        <w:rPr>
+          <w:rFonts w:ascii="Verdana" w:eastAsia="Verdana" w:hAnsi="Verdana" w:cs="Verdana"/>
+          <w:bCs/>
+          <w:color w:val="000000"/>
+          <w:sz w:val="20"/>
+          <w:szCs w:val="20"/>
+        </w:rPr>
+      </w:pPr>
+      <w:r>
+        <w:rPr>
+          <w:rFonts w:ascii="Verdana" w:eastAsia="Verdana" w:hAnsi="Verdana" w:cs="Verdana"/>
+          <w:b/>
+          <w:color w:val="000000"/>
+          <w:sz w:val="20"/>
+          <w:szCs w:val="20"/>
+        </w:rPr>
+        <w:t>Period Covered:</w:t>
+      </w:r>
+      <w:r>
+        <w:rPr>
+          <w:rFonts w:ascii="Verdana" w:eastAsia="Verdana" w:hAnsi="Verdana" w:cs="Verdana"/>
+          <w:bCs/>
+          <w:color w:val="000000"/>
+          <w:sz w:val="20"/>
+          <w:szCs w:val="20"/>
+        </w:rPr>
+        <w:t xml:space="preserve"> </w:t>
+      </w:r>
+      <w:r>
+        <w:rPr>
+          <w:rFonts w:ascii="Verdana" w:eastAsia="Verdana" w:hAnsi="Verdana" w:cs="Verdana"/>
+          <w:bCs/>
+          <w:color w:val="000000"/>
+          <w:sz w:val="20"/>
+          <w:szCs w:val="20"/>
+        </w:rPr>
+        <w:t>{period_covered}</w:t>
+      </w:r>
+    </w:p>
+    <w:p>
+      <w:pPr>
+        <w:pBdr>
+          <w:top w:val="nil"/>
+          <w:left w:val="nil"/>
+          <w:bottom w:val="nil"/>
+          <w:right w:val="nil"/>
+          <w:between w:val="nil"/>
+        </w:pBdr>
+        <w:spacing w:after="0" w:line="276" w:lineRule="auto"/>
+        <w:ind w:left="1080"/>
+        <w:rPr>
+          <w:rFonts w:ascii="Verdana" w:eastAsia="Verdana" w:hAnsi="Verdana" w:cs="Verdana"/>
+          <w:bCs/>
+          <w:color w:val="000000"/>
+          <w:sz w:val="20"/>
+          <w:szCs w:val="20"/>
+        </w:rPr>
+      </w:pPr>
+    </w:p>
+    <w:p>
+      <w:pPr>
+        <w:pBdr>
+          <w:top w:val="nil"/>
+          <w:left w:val="nil"/>
+          <w:bottom w:val="nil"/>
+          <w:right w:val="nil"/>
+          <w:between w:val="nil"/>
+        </w:pBdr>
+        <w:spacing w:after="0" w:line="276" w:lineRule="auto"/>
+        <w:ind w:left="1080"/>
+        <w:rPr>
+          <w:rFonts w:ascii="Verdana" w:eastAsia="Verdana" w:hAnsi="Verdana" w:cs="Verdana"/>
+          <w:b/>
+          <w:color w:val="000000"/>
+          <w:sz w:val="20"/>
+          <w:szCs w:val="20"/>
+        </w:rPr>
+      </w:pPr>
+      <w:r>
+        <w:rPr>
+          <w:rFonts w:ascii="Verdana" w:eastAsia="Verdana" w:hAnsi="Verdana" w:cs="Verdana"/>
+          <w:b/>
+          <w:color w:val="000000"/>
+          <w:sz w:val="20"/>
+          <w:szCs w:val="20"/>
+        </w:rPr>
+        <w:t>Sponsored Member Update:</w:t>
+      </w:r>
+    </w:p>
+    <w:p>
+      <w:pPr>
+        <w:pBdr>
+          <w:top w:val="nil"/>
+          <w:left w:val="nil"/>
+          <w:bottom w:val="nil"/>
+          <w:right w:val="nil"/>
+          <w:between w:val="nil"/>
+        </w:pBdr>
+        <w:spacing w:after="0" w:line="276" w:lineRule="auto"/>
+        <w:ind w:left="1080"/>
+        <w:rPr>
+          <w:rFonts w:ascii="Verdana" w:eastAsia="Verdana" w:hAnsi="Verdana" w:cs="Verdana"/>
+          <w:bCs/>
+          <w:color w:val="000000"/>
+          <w:sz w:val="20"/>
+          <w:szCs w:val="20"/>
+        </w:rPr>
+      </w:pPr>
+      <w:r>
+        <w:rPr>
+          <w:rFonts w:ascii="Verdana" w:eastAsia="Verdana" w:hAnsi="Verdana" w:cs="Verdana"/>
+          <w:bCs/>
+          <w:color w:val="000000"/>
+          <w:sz w:val="20"/>
+          <w:szCs w:val="20"/>
+        </w:rPr>
         <w:lastRenderedPageBreak/>
-        <w:t>Sponsorship Date:</w:t>
-      </w:r>
-      <w:r>
-        <w:rPr>
-          <w:rFonts w:ascii="Verdana" w:eastAsia="Verdana" w:hAnsi="Verdana" w:cs="Verdana"/>
-          <w:bCs/>
-          <w:color w:val="000000"/>
-          <w:sz w:val="20"/>
-          <w:szCs w:val="20"/>
-        </w:rPr>
-        <w:t xml:space="preserve"> </w:t>
-      </w:r>
-      <w:r>
-        <w:rPr>
-          <w:rFonts w:ascii="Verdana" w:eastAsia="Verdana" w:hAnsi="Verdana" w:cs="Verdana"/>
-          <w:bCs/>
-          <w:color w:val="000000"/>
-          <w:sz w:val="20"/>
-          <w:szCs w:val="20"/>
-        </w:rPr>
-        <w:t>{</w:t>
-      </w:r>
-      <w:proofErr w:type="spellStart"/>
-      <w:r>
-        <w:rPr>
-          <w:rFonts w:ascii="Verdana" w:eastAsia="Verdana" w:hAnsi="Verdana" w:cs="Verdana"/>
-          <w:bCs/>
-          <w:color w:val="000000"/>
-          <w:sz w:val="20"/>
-          <w:szCs w:val="20"/>
-        </w:rPr>
-        <w:t>sponsorship_date</w:t>
-      </w:r>
-      <w:proofErr w:type="spellEnd"/>
-      <w:r>
-        <w:rPr>
-          <w:rFonts w:ascii="Verdana" w:eastAsia="Verdana" w:hAnsi="Verdana" w:cs="Verdana"/>
-          <w:bCs/>
-          <w:color w:val="000000"/>
-          <w:sz w:val="20"/>
-          <w:szCs w:val="20"/>
-        </w:rPr>
-        <w:t>}</w:t>
+        <w:t>{sm_update}</w:t>
       </w:r>
     </w:p>
     <w:p>
@@ -7969,7 +7653,18 @@
           <w:szCs w:val="20"/>
         </w:rPr>
       </w:pPr>
-      <w:r>
+    </w:p>
+    <w:p>
+      <w:pPr>
+        <w:pBdr>
+          <w:top w:val="nil"/>
+          <w:left w:val="nil"/>
+          <w:bottom w:val="nil"/>
+          <w:right w:val="nil"/>
+          <w:between w:val="nil"/>
+        </w:pBdr>
+        <w:spacing w:after="0" w:line="276" w:lineRule="auto"/>
+        <w:ind w:left="1080"/>
         <w:rPr>
           <w:rFonts w:ascii="Verdana" w:eastAsia="Verdana" w:hAnsi="Verdana" w:cs="Verdana"/>
           <w:b/>
@@ -7977,49 +7672,16 @@
           <w:sz w:val="20"/>
           <w:szCs w:val="20"/>
         </w:rPr>
-        <w:t>Date Accomplished:</w:t>
-      </w:r>
-      <w:r>
-        <w:rPr>
-          <w:rFonts w:ascii="Verdana" w:eastAsia="Verdana" w:hAnsi="Verdana" w:cs="Verdana"/>
-          <w:bCs/>
-          <w:color w:val="000000"/>
-          <w:sz w:val="20"/>
-          <w:szCs w:val="20"/>
-        </w:rPr>
-        <w:t xml:space="preserve"> </w:t>
-      </w:r>
-      <w:r>
-        <w:rPr>
-          <w:rFonts w:ascii="Verdana" w:eastAsia="Verdana" w:hAnsi="Verdana" w:cs="Verdana"/>
-          <w:bCs/>
-          <w:color w:val="000000"/>
-          <w:sz w:val="20"/>
-          <w:szCs w:val="20"/>
-        </w:rPr>
-        <w:t>{</w:t>
-      </w:r>
-      <w:proofErr w:type="spellStart"/>
-      <w:r>
-        <w:rPr>
-          <w:rFonts w:ascii="Verdana" w:eastAsia="Verdana" w:hAnsi="Verdana" w:cs="Verdana"/>
-          <w:bCs/>
-          <w:color w:val="000000"/>
-          <w:sz w:val="20"/>
-          <w:szCs w:val="20"/>
-        </w:rPr>
-        <w:t>date_accomplished</w:t>
-      </w:r>
-      <w:proofErr w:type="spellEnd"/>
-      <w:r>
-        <w:rPr>
-          <w:rFonts w:ascii="Verdana" w:eastAsia="Verdana" w:hAnsi="Verdana" w:cs="Verdana"/>
-          <w:bCs/>
-          <w:color w:val="000000"/>
-          <w:sz w:val="20"/>
-          <w:szCs w:val="20"/>
-        </w:rPr>
-        <w:t>}</w:t>
+      </w:pPr>
+      <w:r>
+        <w:rPr>
+          <w:rFonts w:ascii="Verdana" w:eastAsia="Verdana" w:hAnsi="Verdana" w:cs="Verdana"/>
+          <w:b/>
+          <w:color w:val="000000"/>
+          <w:sz w:val="20"/>
+          <w:szCs w:val="20"/>
+        </w:rPr>
+        <w:t>Family Update:</w:t>
       </w:r>
     </w:p>
     <w:p>
@@ -8044,54 +7706,62 @@
       <w:r>
         <w:rPr>
           <w:rFonts w:ascii="Verdana" w:eastAsia="Verdana" w:hAnsi="Verdana" w:cs="Verdana"/>
+          <w:bCs/>
+          <w:color w:val="000000"/>
+          <w:sz w:val="20"/>
+          <w:szCs w:val="20"/>
+        </w:rPr>
+        <w:t>{family_update}</w:t>
+      </w:r>
+    </w:p>
+    <w:p>
+      <w:pPr>
+        <w:pBdr>
+          <w:top w:val="nil"/>
+          <w:left w:val="nil"/>
+          <w:bottom w:val="nil"/>
+          <w:right w:val="nil"/>
+          <w:between w:val="nil"/>
+        </w:pBdr>
+        <w:spacing w:after="0" w:line="276" w:lineRule="auto"/>
+        <w:ind w:left="1080"/>
+        <w:rPr>
+          <w:rFonts w:ascii="Verdana" w:eastAsia="Verdana" w:hAnsi="Verdana" w:cs="Verdana"/>
+          <w:bCs/>
+          <w:color w:val="000000"/>
+          <w:sz w:val="20"/>
+          <w:szCs w:val="20"/>
+        </w:rPr>
+      </w:pPr>
+    </w:p>
+    <w:p>
+      <w:pPr>
+        <w:pBdr>
+          <w:top w:val="nil"/>
+          <w:left w:val="nil"/>
+          <w:bottom w:val="nil"/>
+          <w:right w:val="nil"/>
+          <w:between w:val="nil"/>
+        </w:pBdr>
+        <w:spacing w:after="0" w:line="276" w:lineRule="auto"/>
+        <w:ind w:left="1080"/>
+        <w:rPr>
+          <w:rFonts w:ascii="Verdana" w:eastAsia="Verdana" w:hAnsi="Verdana" w:cs="Verdana"/>
           <w:b/>
           <w:color w:val="000000"/>
           <w:sz w:val="20"/>
           <w:szCs w:val="20"/>
         </w:rPr>
-        <w:t>Period Covered:</w:t>
-      </w:r>
-      <w:r>
-        <w:rPr>
-          <w:rFonts w:ascii="Verdana" w:eastAsia="Verdana" w:hAnsi="Verdana" w:cs="Verdana"/>
-          <w:bCs/>
-          <w:color w:val="000000"/>
-          <w:sz w:val="20"/>
-          <w:szCs w:val="20"/>
-        </w:rPr>
-        <w:t xml:space="preserve"> </w:t>
-      </w:r>
-      <w:r>
-        <w:rPr>
-          <w:rFonts w:ascii="Verdana" w:eastAsia="Verdana" w:hAnsi="Verdana" w:cs="Verdana"/>
-          <w:bCs/>
-          <w:color w:val="000000"/>
-          <w:sz w:val="20"/>
-          <w:szCs w:val="20"/>
-        </w:rPr>
-        <w:t>{</w:t>
-      </w:r>
-      <w:proofErr w:type="spellStart"/>
-      <w:r>
-        <w:rPr>
-          <w:rFonts w:ascii="Verdana" w:eastAsia="Verdana" w:hAnsi="Verdana" w:cs="Verdana"/>
-          <w:bCs/>
-          <w:color w:val="000000"/>
-          <w:sz w:val="20"/>
-          <w:szCs w:val="20"/>
-        </w:rPr>
-        <w:t>period_covered</w:t>
-      </w:r>
-      <w:proofErr w:type="spellEnd"/>
-      <w:r>
-        <w:rPr>
-          <w:rFonts w:ascii="Verdana" w:eastAsia="Verdana" w:hAnsi="Verdana" w:cs="Verdana"/>
-          <w:bCs/>
-          <w:color w:val="000000"/>
-          <w:sz w:val="20"/>
-          <w:szCs w:val="20"/>
-        </w:rPr>
-        <w:t>}</w:t>
+      </w:pPr>
+      <w:r>
+        <w:rPr>
+          <w:rFonts w:ascii="Verdana" w:eastAsia="Verdana" w:hAnsi="Verdana" w:cs="Verdana"/>
+          <w:b/>
+          <w:color w:val="000000"/>
+          <w:sz w:val="20"/>
+          <w:szCs w:val="20"/>
+        </w:rPr>
+        <w:t>Services Rendered to the Family:</w:t>
       </w:r>
     </w:p>
     <w:p>
@@ -8113,291 +7783,15 @@
           <w:szCs w:val="20"/>
         </w:rPr>
       </w:pPr>
-    </w:p>
-    <w:p>
-      <w:pPr>
-        <w:pBdr>
-          <w:top w:val="nil"/>
-          <w:left w:val="nil"/>
-          <w:bottom w:val="nil"/>
-          <w:right w:val="nil"/>
-          <w:between w:val="nil"/>
-        </w:pBdr>
-        <w:spacing w:after="0" w:line="276" w:lineRule="auto"/>
-        <w:ind w:left="1080"/>
-        <w:rPr>
-          <w:rFonts w:ascii="Verdana" w:eastAsia="Verdana" w:hAnsi="Verdana" w:cs="Verdana"/>
-          <w:b/>
-          <w:color w:val="000000"/>
-          <w:sz w:val="20"/>
-          <w:szCs w:val="20"/>
-        </w:rPr>
-      </w:pPr>
-      <w:r>
-        <w:rPr>
-          <w:rFonts w:ascii="Verdana" w:eastAsia="Verdana" w:hAnsi="Verdana" w:cs="Verdana"/>
-          <w:b/>
-          <w:color w:val="000000"/>
-          <w:sz w:val="20"/>
-          <w:szCs w:val="20"/>
-        </w:rPr>
-        <w:t>Sponsored Member Update:</w:t>
-      </w:r>
-    </w:p>
-    <w:p>
-      <w:pPr>
-        <w:pBdr>
-          <w:top w:val="nil"/>
-          <w:left w:val="nil"/>
-          <w:bottom w:val="nil"/>
-          <w:right w:val="nil"/>
-          <w:between w:val="nil"/>
-        </w:pBdr>
-        <w:spacing w:after="0" w:line="276" w:lineRule="auto"/>
-        <w:ind w:left="1080"/>
-        <w:rPr>
-          <w:rFonts w:ascii="Verdana" w:eastAsia="Verdana" w:hAnsi="Verdana" w:cs="Verdana"/>
-          <w:bCs/>
-          <w:color w:val="000000"/>
-          <w:sz w:val="20"/>
-          <w:szCs w:val="20"/>
-        </w:rPr>
-      </w:pPr>
-      <w:r>
-        <w:rPr>
-          <w:rFonts w:ascii="Verdana" w:eastAsia="Verdana" w:hAnsi="Verdana" w:cs="Verdana"/>
-          <w:bCs/>
-          <w:color w:val="000000"/>
-          <w:sz w:val="20"/>
-          <w:szCs w:val="20"/>
-        </w:rPr>
-        <w:t>{</w:t>
-      </w:r>
-      <w:proofErr w:type="spellStart"/>
-      <w:r>
-        <w:rPr>
-          <w:rFonts w:ascii="Verdana" w:eastAsia="Verdana" w:hAnsi="Verdana" w:cs="Verdana"/>
-          <w:bCs/>
-          <w:color w:val="000000"/>
-          <w:sz w:val="20"/>
-          <w:szCs w:val="20"/>
-        </w:rPr>
-        <w:t>sm_update</w:t>
-      </w:r>
-      <w:proofErr w:type="spellEnd"/>
-      <w:r>
-        <w:rPr>
-          <w:rFonts w:ascii="Verdana" w:eastAsia="Verdana" w:hAnsi="Verdana" w:cs="Verdana"/>
-          <w:bCs/>
-          <w:color w:val="000000"/>
-          <w:sz w:val="20"/>
-          <w:szCs w:val="20"/>
-        </w:rPr>
-        <w:t>}</w:t>
-      </w:r>
-    </w:p>
-    <w:p>
-      <w:pPr>
-        <w:pBdr>
-          <w:top w:val="nil"/>
-          <w:left w:val="nil"/>
-          <w:bottom w:val="nil"/>
-          <w:right w:val="nil"/>
-          <w:between w:val="nil"/>
-        </w:pBdr>
-        <w:spacing w:after="0" w:line="276" w:lineRule="auto"/>
-        <w:ind w:left="1080"/>
-        <w:rPr>
-          <w:rFonts w:ascii="Verdana" w:eastAsia="Verdana" w:hAnsi="Verdana" w:cs="Verdana"/>
-          <w:bCs/>
-          <w:color w:val="000000"/>
-          <w:sz w:val="20"/>
-          <w:szCs w:val="20"/>
-        </w:rPr>
-      </w:pPr>
-    </w:p>
-    <w:p>
-      <w:pPr>
-        <w:pBdr>
-          <w:top w:val="nil"/>
-          <w:left w:val="nil"/>
-          <w:bottom w:val="nil"/>
-          <w:right w:val="nil"/>
-          <w:between w:val="nil"/>
-        </w:pBdr>
-        <w:spacing w:after="0" w:line="276" w:lineRule="auto"/>
-        <w:ind w:left="1080"/>
-        <w:rPr>
-          <w:rFonts w:ascii="Verdana" w:eastAsia="Verdana" w:hAnsi="Verdana" w:cs="Verdana"/>
-          <w:b/>
-          <w:color w:val="000000"/>
-          <w:sz w:val="20"/>
-          <w:szCs w:val="20"/>
-        </w:rPr>
-      </w:pPr>
-      <w:r>
-        <w:rPr>
-          <w:rFonts w:ascii="Verdana" w:eastAsia="Verdana" w:hAnsi="Verdana" w:cs="Verdana"/>
-          <w:b/>
-          <w:color w:val="000000"/>
-          <w:sz w:val="20"/>
-          <w:szCs w:val="20"/>
-        </w:rPr>
-        <w:t>Family Update:</w:t>
-      </w:r>
-    </w:p>
-    <w:p>
-      <w:pPr>
-        <w:pBdr>
-          <w:top w:val="nil"/>
-          <w:left w:val="nil"/>
-          <w:bottom w:val="nil"/>
-          <w:right w:val="nil"/>
-          <w:between w:val="nil"/>
-        </w:pBdr>
-        <w:spacing w:after="0" w:line="276" w:lineRule="auto"/>
-        <w:ind w:left="1080"/>
-        <w:rPr>
-          <w:rFonts w:ascii="Verdana" w:eastAsia="Verdana" w:hAnsi="Verdana" w:cs="Verdana"/>
-          <w:bCs/>
-          <w:color w:val="000000"/>
-          <w:sz w:val="20"/>
-          <w:szCs w:val="20"/>
-        </w:rPr>
-      </w:pPr>
-      <w:r>
-        <w:rPr>
-          <w:rFonts w:ascii="Verdana" w:eastAsia="Verdana" w:hAnsi="Verdana" w:cs="Verdana"/>
-          <w:bCs/>
-          <w:color w:val="000000"/>
-          <w:sz w:val="20"/>
-          <w:szCs w:val="20"/>
-        </w:rPr>
-        <w:t>{</w:t>
-      </w:r>
-      <w:proofErr w:type="spellStart"/>
-      <w:r>
-        <w:rPr>
-          <w:rFonts w:ascii="Verdana" w:eastAsia="Verdana" w:hAnsi="Verdana" w:cs="Verdana"/>
-          <w:bCs/>
-          <w:color w:val="000000"/>
-          <w:sz w:val="20"/>
-          <w:szCs w:val="20"/>
-        </w:rPr>
-        <w:t>family_update</w:t>
-      </w:r>
-      <w:proofErr w:type="spellEnd"/>
-      <w:r>
-        <w:rPr>
-          <w:rFonts w:ascii="Verdana" w:eastAsia="Verdana" w:hAnsi="Verdana" w:cs="Verdana"/>
-          <w:bCs/>
-          <w:color w:val="000000"/>
-          <w:sz w:val="20"/>
-          <w:szCs w:val="20"/>
-        </w:rPr>
-        <w:t>}</w:t>
-      </w:r>
-    </w:p>
-    <w:p>
-      <w:pPr>
-        <w:pBdr>
-          <w:top w:val="nil"/>
-          <w:left w:val="nil"/>
-          <w:bottom w:val="nil"/>
-          <w:right w:val="nil"/>
-          <w:between w:val="nil"/>
-        </w:pBdr>
-        <w:spacing w:after="0" w:line="276" w:lineRule="auto"/>
-        <w:ind w:left="1080"/>
-        <w:rPr>
-          <w:rFonts w:ascii="Verdana" w:eastAsia="Verdana" w:hAnsi="Verdana" w:cs="Verdana"/>
-          <w:bCs/>
-          <w:color w:val="000000"/>
-          <w:sz w:val="20"/>
-          <w:szCs w:val="20"/>
-        </w:rPr>
-      </w:pPr>
-    </w:p>
-    <w:p>
-      <w:pPr>
-        <w:pBdr>
-          <w:top w:val="nil"/>
-          <w:left w:val="nil"/>
-          <w:bottom w:val="nil"/>
-          <w:right w:val="nil"/>
-          <w:between w:val="nil"/>
-        </w:pBdr>
-        <w:spacing w:after="0" w:line="276" w:lineRule="auto"/>
-        <w:ind w:left="1080"/>
-        <w:rPr>
-          <w:rFonts w:ascii="Verdana" w:eastAsia="Verdana" w:hAnsi="Verdana" w:cs="Verdana"/>
-          <w:b/>
-          <w:color w:val="000000"/>
-          <w:sz w:val="20"/>
-          <w:szCs w:val="20"/>
-        </w:rPr>
-      </w:pPr>
-      <w:r>
-        <w:rPr>
-          <w:rFonts w:ascii="Verdana" w:eastAsia="Verdana" w:hAnsi="Verdana" w:cs="Verdana"/>
-          <w:b/>
-          <w:color w:val="000000"/>
-          <w:sz w:val="20"/>
-          <w:szCs w:val="20"/>
-        </w:rPr>
-        <w:t>Services Rendered to the Family:</w:t>
-      </w:r>
-    </w:p>
-    <w:p>
-      <w:pPr>
-        <w:pBdr>
-          <w:top w:val="nil"/>
-          <w:left w:val="nil"/>
-          <w:bottom w:val="nil"/>
-          <w:right w:val="nil"/>
-          <w:between w:val="nil"/>
-        </w:pBdr>
-        <w:spacing w:after="0" w:line="276" w:lineRule="auto"/>
-        <w:ind w:left="1080"/>
-        <w:rPr>
-          <w:rFonts w:ascii="Verdana" w:eastAsia="Verdana" w:hAnsi="Verdana" w:cs="Verdana"/>
-          <w:bCs/>
-          <w:color w:val="000000"/>
-          <w:sz w:val="20"/>
-          <w:szCs w:val="20"/>
-        </w:rPr>
-      </w:pPr>
-      <w:r>
-        <w:rPr>
-          <w:rFonts w:ascii="Verdana" w:eastAsia="Verdana" w:hAnsi="Verdana" w:cs="Verdana"/>
-          <w:bCs/>
-          <w:color w:val="000000"/>
-          <w:sz w:val="20"/>
-          <w:szCs w:val="20"/>
-        </w:rPr>
-        <w:t>{</w:t>
-      </w:r>
-      <w:proofErr w:type="spellStart"/>
-      <w:r>
-        <w:rPr>
-          <w:rFonts w:ascii="Verdana" w:eastAsia="Verdana" w:hAnsi="Verdana" w:cs="Verdana"/>
-          <w:bCs/>
-          <w:color w:val="000000"/>
-          <w:sz w:val="20"/>
-          <w:szCs w:val="20"/>
-        </w:rPr>
-        <w:t>services_to_family</w:t>
-      </w:r>
-      <w:proofErr w:type="spellEnd"/>
-      <w:r>
-        <w:rPr>
-          <w:rFonts w:ascii="Verdana" w:eastAsia="Verdana" w:hAnsi="Verdana" w:cs="Verdana"/>
-          <w:bCs/>
-          <w:color w:val="000000"/>
-          <w:sz w:val="20"/>
-          <w:szCs w:val="20"/>
-        </w:rPr>
-        <w:t>}</w:t>
+      <w:r>
+        <w:rPr>
+          <w:rFonts w:ascii="Verdana" w:eastAsia="Verdana" w:hAnsi="Verdana" w:cs="Verdana"/>
+          <w:bCs/>
+          <w:color w:val="000000"/>
+          <w:sz w:val="20"/>
+          <w:szCs w:val="20"/>
+        </w:rPr>
+        <w:t>{services_to_family}</w:t>
       </w:r>
     </w:p>
     <w:p>
@@ -8611,29 +8005,7 @@
           <w:sz w:val="20"/>
           <w:szCs w:val="20"/>
         </w:rPr>
-        <w:t>{</w:t>
-      </w:r>
-      <w:proofErr w:type="spellStart"/>
-      <w:r>
-        <w:rPr>
-          <w:rFonts w:ascii="Verdana" w:eastAsia="Verdana" w:hAnsi="Verdana" w:cs="Verdana"/>
-          <w:bCs/>
-          <w:color w:val="000000"/>
-          <w:sz w:val="20"/>
-          <w:szCs w:val="20"/>
-        </w:rPr>
-        <w:t>know_sponsor_name</w:t>
-      </w:r>
-      <w:proofErr w:type="spellEnd"/>
-      <w:r>
-        <w:rPr>
-          <w:rFonts w:ascii="Verdana" w:eastAsia="Verdana" w:hAnsi="Verdana" w:cs="Verdana"/>
-          <w:bCs/>
-          <w:color w:val="000000"/>
-          <w:sz w:val="20"/>
-          <w:szCs w:val="20"/>
-        </w:rPr>
-        <w:t>}</w:t>
+        <w:t>{know_sponsor_name}</w:t>
       </w:r>
     </w:p>
     <w:p>
@@ -8731,27 +8103,105 @@
           <w:sz w:val="20"/>
           <w:szCs w:val="20"/>
         </w:rPr>
-        <w:t xml:space="preserve"> {</w:t>
-      </w:r>
-      <w:proofErr w:type="spellStart"/>
-      <w:r>
-        <w:rPr>
-          <w:rFonts w:ascii="Verdana" w:eastAsia="Verdana" w:hAnsi="Verdana" w:cs="Verdana"/>
-          <w:bCs/>
-          <w:color w:val="000000"/>
-          <w:sz w:val="20"/>
-          <w:szCs w:val="20"/>
-        </w:rPr>
-        <w:t>personalized_letter</w:t>
-      </w:r>
-      <w:proofErr w:type="spellEnd"/>
-      <w:r>
-        <w:rPr>
-          <w:rFonts w:ascii="Verdana" w:eastAsia="Verdana" w:hAnsi="Verdana" w:cs="Verdana"/>
-          <w:bCs/>
-          <w:color w:val="000000"/>
-          <w:sz w:val="20"/>
-          <w:szCs w:val="20"/>
+        <w:t xml:space="preserve"> {personalized_letter}</w:t>
+      </w:r>
+    </w:p>
+    <w:p>
+      <w:pPr>
+        <w:pBdr>
+          <w:top w:val="nil"/>
+          <w:left w:val="nil"/>
+          <w:bottom w:val="nil"/>
+          <w:right w:val="nil"/>
+          <w:between w:val="nil"/>
+        </w:pBdr>
+        <w:spacing w:after="0" w:line="276" w:lineRule="auto"/>
+        <w:ind w:left="1080"/>
+        <w:rPr>
+          <w:rFonts w:ascii="Verdana" w:eastAsia="Verdana" w:hAnsi="Verdana" w:cs="Verdana"/>
+          <w:bCs/>
+          <w:color w:val="000000"/>
+          <w:sz w:val="20"/>
+          <w:szCs w:val="20"/>
+        </w:rPr>
+      </w:pPr>
+      <w:r>
+        <w:rPr>
+          <w:rFonts w:ascii="Verdana" w:eastAsia="Verdana" w:hAnsi="Verdana" w:cs="Verdana"/>
+          <w:bCs/>
+          <w:color w:val="000000"/>
+          <w:sz w:val="20"/>
+          <w:szCs w:val="20"/>
+        </w:rPr>
+        <w:t>{/relation_to_sponsor}</w:t>
+      </w:r>
+    </w:p>
+    <w:p>
+      <w:pPr>
+        <w:pBdr>
+          <w:top w:val="nil"/>
+          <w:left w:val="nil"/>
+          <w:bottom w:val="nil"/>
+          <w:right w:val="nil"/>
+          <w:between w:val="nil"/>
+        </w:pBdr>
+        <w:spacing w:after="0" w:line="276" w:lineRule="auto"/>
+        <w:ind w:left="1080"/>
+        <w:rPr>
+          <w:rFonts w:ascii="Verdana" w:eastAsia="Verdana" w:hAnsi="Verdana" w:cs="Verdana"/>
+          <w:bCs/>
+          <w:color w:val="000000"/>
+          <w:sz w:val="24"/>
+          <w:szCs w:val="24"/>
+        </w:rPr>
+      </w:pPr>
+    </w:p>
+    <w:p>
+      <w:pPr>
+        <w:pBdr>
+          <w:top w:val="nil"/>
+          <w:left w:val="nil"/>
+          <w:bottom w:val="nil"/>
+          <w:right w:val="nil"/>
+          <w:between w:val="nil"/>
+        </w:pBdr>
+        <w:spacing w:after="0" w:line="276" w:lineRule="auto"/>
+        <w:ind w:left="1080"/>
+        <w:rPr>
+          <w:rFonts w:ascii="Verdana" w:eastAsia="Verdana" w:hAnsi="Verdana" w:cs="Verdana"/>
+          <w:bCs/>
+          <w:color w:val="000000"/>
+          <w:sz w:val="24"/>
+          <w:szCs w:val="24"/>
+        </w:rPr>
+      </w:pPr>
+      <w:r>
+        <w:rPr>
+          <w:rFonts w:ascii="Verdana" w:eastAsia="Verdana" w:hAnsi="Verdana" w:cs="Verdana"/>
+          <w:bCs/>
+          <w:color w:val="000000"/>
+          <w:sz w:val="24"/>
+          <w:szCs w:val="24"/>
+        </w:rPr>
+        <w:t>{/</w:t>
+      </w:r>
+      <w:r>
+        <w:rPr>
+          <w:rFonts w:ascii="Verdana" w:eastAsia="Verdana" w:hAnsi="Verdana" w:cs="Verdana"/>
+          <w:bCs/>
+          <w:color w:val="000000"/>
+          <w:sz w:val="24"/>
+          <w:szCs w:val="24"/>
+        </w:rPr>
+        <w:t>progress_reports</w:t>
+      </w:r>
+      <w:r>
+        <w:rPr>
+          <w:rFonts w:ascii="Verdana" w:eastAsia="Verdana" w:hAnsi="Verdana" w:cs="Verdana"/>
+          <w:bCs/>
+          <w:color w:val="000000"/>
+          <w:sz w:val="24"/>
+          <w:szCs w:val="24"/>
         </w:rPr>
         <w:t>}</w:t>
       </w:r>
@@ -8771,41 +8221,39 @@
           <w:rFonts w:ascii="Verdana" w:eastAsia="Verdana" w:hAnsi="Verdana" w:cs="Verdana"/>
           <w:bCs/>
           <w:color w:val="000000"/>
-          <w:sz w:val="20"/>
-          <w:szCs w:val="20"/>
-        </w:rPr>
-      </w:pPr>
-      <w:r>
-        <w:rPr>
-          <w:rFonts w:ascii="Verdana" w:eastAsia="Verdana" w:hAnsi="Verdana" w:cs="Verdana"/>
-          <w:bCs/>
-          <w:color w:val="000000"/>
-          <w:sz w:val="20"/>
-          <w:szCs w:val="20"/>
-        </w:rPr>
-        <w:t>{/</w:t>
-      </w:r>
-      <w:proofErr w:type="spellStart"/>
-      <w:r>
-        <w:rPr>
-          <w:rFonts w:ascii="Verdana" w:eastAsia="Verdana" w:hAnsi="Verdana" w:cs="Verdana"/>
-          <w:bCs/>
-          <w:color w:val="000000"/>
-          <w:sz w:val="20"/>
-          <w:szCs w:val="20"/>
-        </w:rPr>
-        <w:t>relation_to_sponsor</w:t>
-      </w:r>
-      <w:proofErr w:type="spellEnd"/>
-      <w:r>
-        <w:rPr>
-          <w:rFonts w:ascii="Verdana" w:eastAsia="Verdana" w:hAnsi="Verdana" w:cs="Verdana"/>
-          <w:bCs/>
-          <w:color w:val="000000"/>
-          <w:sz w:val="20"/>
-          <w:szCs w:val="20"/>
-        </w:rPr>
-        <w:t>}</w:t>
+          <w:sz w:val="24"/>
+          <w:szCs w:val="24"/>
+        </w:rPr>
+      </w:pPr>
+      <w:r>
+        <w:rPr>
+          <w:rFonts w:ascii="Verdana" w:eastAsia="Verdana" w:hAnsi="Verdana" w:cs="Verdana"/>
+          <w:bCs/>
+          <w:color w:val="000000"/>
+          <w:sz w:val="24"/>
+          <w:szCs w:val="24"/>
+        </w:rPr>
+        <w:t>{</w:t>
+      </w:r>
+      <w:r>
+        <w:rPr>
+          <w:rFonts w:ascii="Verdana" w:eastAsia="Verdana" w:hAnsi="Verdana" w:cs="Verdana"/>
+          <w:bCs/>
+          <w:color w:val="000000"/>
+          <w:sz w:val="24"/>
+          <w:szCs w:val="24"/>
+        </w:rPr>
+        <w:t>^</w:t>
+      </w:r>
+      <w:r>
+        <w:rPr>
+          <w:rFonts w:ascii="Verdana" w:eastAsia="Verdana" w:hAnsi="Verdana" w:cs="Verdana"/>
+          <w:bCs/>
+          <w:color w:val="000000"/>
+          <w:sz w:val="24"/>
+          <w:szCs w:val="24"/>
+        </w:rPr>
+        <w:t>progress_reports}</w:t>
       </w:r>
     </w:p>
     <w:p>
@@ -8827,6 +8275,16 @@
           <w:szCs w:val="24"/>
         </w:rPr>
       </w:pPr>
+      <w:r>
+        <w:rPr>
+          <w:rFonts w:ascii="Verdana" w:eastAsia="Verdana" w:hAnsi="Verdana" w:cs="Verdana"/>
+          <w:bCs/>
+          <w:color w:val="000000"/>
+          <w:sz w:val="24"/>
+          <w:szCs w:val="24"/>
+        </w:rPr>
+        <w:t>No progress reports.</w:t>
+      </w:r>
     </w:p>
     <w:p>
       <w:pPr>
@@ -8855,173 +8313,7 @@
           <w:sz w:val="24"/>
           <w:szCs w:val="24"/>
         </w:rPr>
-        <w:t>{/</w:t>
-      </w:r>
-      <w:proofErr w:type="spellStart"/>
-      <w:r>
-        <w:rPr>
-          <w:rFonts w:ascii="Verdana" w:eastAsia="Verdana" w:hAnsi="Verdana" w:cs="Verdana"/>
-          <w:bCs/>
-          <w:color w:val="000000"/>
-          <w:sz w:val="24"/>
-          <w:szCs w:val="24"/>
-        </w:rPr>
-        <w:t>progress_reports</w:t>
-      </w:r>
-      <w:proofErr w:type="spellEnd"/>
-      <w:r>
-        <w:rPr>
-          <w:rFonts w:ascii="Verdana" w:eastAsia="Verdana" w:hAnsi="Verdana" w:cs="Verdana"/>
-          <w:bCs/>
-          <w:color w:val="000000"/>
-          <w:sz w:val="24"/>
-          <w:szCs w:val="24"/>
-        </w:rPr>
-        <w:t>}</w:t>
-      </w:r>
-    </w:p>
-    <w:p>
-      <w:pPr>
-        <w:pBdr>
-          <w:top w:val="nil"/>
-          <w:left w:val="nil"/>
-          <w:bottom w:val="nil"/>
-          <w:right w:val="nil"/>
-          <w:between w:val="nil"/>
-        </w:pBdr>
-        <w:spacing w:after="0" w:line="276" w:lineRule="auto"/>
-        <w:ind w:left="1080"/>
-        <w:rPr>
-          <w:rFonts w:ascii="Verdana" w:eastAsia="Verdana" w:hAnsi="Verdana" w:cs="Verdana"/>
-          <w:bCs/>
-          <w:color w:val="000000"/>
-          <w:sz w:val="24"/>
-          <w:szCs w:val="24"/>
-        </w:rPr>
-      </w:pPr>
-      <w:r>
-        <w:rPr>
-          <w:rFonts w:ascii="Verdana" w:eastAsia="Verdana" w:hAnsi="Verdana" w:cs="Verdana"/>
-          <w:bCs/>
-          <w:color w:val="000000"/>
-          <w:sz w:val="24"/>
-          <w:szCs w:val="24"/>
-        </w:rPr>
-        <w:t>{</w:t>
-      </w:r>
-      <w:r>
-        <w:rPr>
-          <w:rFonts w:ascii="Verdana" w:eastAsia="Verdana" w:hAnsi="Verdana" w:cs="Verdana"/>
-          <w:bCs/>
-          <w:color w:val="000000"/>
-          <w:sz w:val="24"/>
-          <w:szCs w:val="24"/>
-        </w:rPr>
-        <w:t>^</w:t>
-      </w:r>
-      <w:proofErr w:type="spellStart"/>
-      <w:r>
-        <w:rPr>
-          <w:rFonts w:ascii="Verdana" w:eastAsia="Verdana" w:hAnsi="Verdana" w:cs="Verdana"/>
-          <w:bCs/>
-          <w:color w:val="000000"/>
-          <w:sz w:val="24"/>
-          <w:szCs w:val="24"/>
-        </w:rPr>
-        <w:t>progress_reports</w:t>
-      </w:r>
-      <w:proofErr w:type="spellEnd"/>
-      <w:r>
-        <w:rPr>
-          <w:rFonts w:ascii="Verdana" w:eastAsia="Verdana" w:hAnsi="Verdana" w:cs="Verdana"/>
-          <w:bCs/>
-          <w:color w:val="000000"/>
-          <w:sz w:val="24"/>
-          <w:szCs w:val="24"/>
-        </w:rPr>
-        <w:t>}</w:t>
-      </w:r>
-    </w:p>
-    <w:p>
-      <w:pPr>
-        <w:pBdr>
-          <w:top w:val="nil"/>
-          <w:left w:val="nil"/>
-          <w:bottom w:val="nil"/>
-          <w:right w:val="nil"/>
-          <w:between w:val="nil"/>
-        </w:pBdr>
-        <w:spacing w:after="0" w:line="276" w:lineRule="auto"/>
-        <w:ind w:left="1080"/>
-        <w:rPr>
-          <w:rFonts w:ascii="Verdana" w:eastAsia="Verdana" w:hAnsi="Verdana" w:cs="Verdana"/>
-          <w:bCs/>
-          <w:color w:val="000000"/>
-          <w:sz w:val="24"/>
-          <w:szCs w:val="24"/>
-        </w:rPr>
-      </w:pPr>
-      <w:r>
-        <w:rPr>
-          <w:rFonts w:ascii="Verdana" w:eastAsia="Verdana" w:hAnsi="Verdana" w:cs="Verdana"/>
-          <w:bCs/>
-          <w:color w:val="000000"/>
-          <w:sz w:val="24"/>
-          <w:szCs w:val="24"/>
-        </w:rPr>
-        <w:t>No progress reports.</w:t>
-      </w:r>
-    </w:p>
-    <w:p>
-      <w:pPr>
-        <w:pBdr>
-          <w:top w:val="nil"/>
-          <w:left w:val="nil"/>
-          <w:bottom w:val="nil"/>
-          <w:right w:val="nil"/>
-          <w:between w:val="nil"/>
-        </w:pBdr>
-        <w:spacing w:after="0" w:line="276" w:lineRule="auto"/>
-        <w:ind w:left="1080"/>
-        <w:rPr>
-          <w:rFonts w:ascii="Verdana" w:eastAsia="Verdana" w:hAnsi="Verdana" w:cs="Verdana"/>
-          <w:bCs/>
-          <w:color w:val="000000"/>
-          <w:sz w:val="24"/>
-          <w:szCs w:val="24"/>
-        </w:rPr>
-      </w:pPr>
-      <w:r>
-        <w:rPr>
-          <w:rFonts w:ascii="Verdana" w:eastAsia="Verdana" w:hAnsi="Verdana" w:cs="Verdana"/>
-          <w:bCs/>
-          <w:color w:val="000000"/>
-          <w:sz w:val="24"/>
-          <w:szCs w:val="24"/>
-        </w:rPr>
-        <w:t>{/</w:t>
-      </w:r>
-      <w:proofErr w:type="spellStart"/>
-      <w:r>
-        <w:rPr>
-          <w:rFonts w:ascii="Verdana" w:eastAsia="Verdana" w:hAnsi="Verdana" w:cs="Verdana"/>
-          <w:bCs/>
-          <w:color w:val="000000"/>
-          <w:sz w:val="24"/>
-          <w:szCs w:val="24"/>
-        </w:rPr>
-        <w:t>progress_reports</w:t>
-      </w:r>
-      <w:proofErr w:type="spellEnd"/>
-      <w:r>
-        <w:rPr>
-          <w:rFonts w:ascii="Verdana" w:eastAsia="Verdana" w:hAnsi="Verdana" w:cs="Verdana"/>
-          <w:bCs/>
-          <w:color w:val="000000"/>
-          <w:sz w:val="24"/>
-          <w:szCs w:val="24"/>
-        </w:rPr>
-        <w:t>}</w:t>
+        <w:t>{/progress_reports}</w:t>
       </w:r>
       <w:bookmarkEnd w:id="2"/>
     </w:p>
@@ -9550,7 +8842,6 @@
           <w:szCs w:val="24"/>
           <w:u w:val="single"/>
         </w:rPr>
-        <w:lastRenderedPageBreak/>
         <w:t>_</w:t>
       </w:r>
       <w:r>
@@ -9851,6 +9142,7 @@
           <w:sz w:val="24"/>
           <w:szCs w:val="24"/>
         </w:rPr>
+        <w:lastRenderedPageBreak/>
         <w:t>Noted by:</w:t>
       </w:r>
     </w:p>

</xml_diff>